<commit_message>
Añado capturas de pantalla de GitHub
</commit_message>
<xml_diff>
--- a/Pruebas Trello y GitHub.docx
+++ b/Pruebas Trello y GitHub.docx
@@ -1,6 +1,6 @@
 
 <file path=word/document.xml><?xml version="1.0" encoding="utf-8"?>
-<w:document xmlns:wpc="http://schemas.microsoft.com/office/word/2010/wordprocessingCanvas" xmlns:mc="http://schemas.openxmlformats.org/markup-compatibility/2006" xmlns:o="urn:schemas-microsoft-com:office:office" xmlns:r="http://schemas.openxmlformats.org/officeDocument/2006/relationships" xmlns:m="http://schemas.openxmlformats.org/officeDocument/2006/math" xmlns:v="urn:schemas-microsoft-com:vml" xmlns:wp14="http://schemas.microsoft.com/office/word/2010/wordprocessingDrawing" xmlns:wp="http://schemas.openxmlformats.org/drawingml/2006/wordprocessingDrawing" xmlns:w10="urn:schemas-microsoft-com:office:word" xmlns:w="http://schemas.openxmlformats.org/wordprocessingml/2006/main" xmlns:w14="http://schemas.microsoft.com/office/word/2010/wordml" xmlns:wpg="http://schemas.microsoft.com/office/word/2010/wordprocessingGroup" xmlns:wpi="http://schemas.microsoft.com/office/word/2010/wordprocessingInk" xmlns:wne="http://schemas.microsoft.com/office/word/2006/wordml" xmlns:wps="http://schemas.microsoft.com/office/word/2010/wordprocessingShape" mc:Ignorable="w14 wp14">
+<w:document xmlns:wpc="http://schemas.microsoft.com/office/word/2010/wordprocessingCanvas" xmlns:cx="http://schemas.microsoft.com/office/drawing/2014/chartex" xmlns:cx1="http://schemas.microsoft.com/office/drawing/2015/9/8/chartex" xmlns:cx2="http://schemas.microsoft.com/office/drawing/2015/10/21/chartex" xmlns:cx3="http://schemas.microsoft.com/office/drawing/2016/5/9/chartex" xmlns:cx4="http://schemas.microsoft.com/office/drawing/2016/5/10/chartex" xmlns:cx5="http://schemas.microsoft.com/office/drawing/2016/5/11/chartex" xmlns:cx6="http://schemas.microsoft.com/office/drawing/2016/5/12/chartex" xmlns:cx7="http://schemas.microsoft.com/office/drawing/2016/5/13/chartex" xmlns:cx8="http://schemas.microsoft.com/office/drawing/2016/5/14/chartex" xmlns:mc="http://schemas.openxmlformats.org/markup-compatibility/2006" xmlns:aink="http://schemas.microsoft.com/office/drawing/2016/ink" xmlns:am3d="http://schemas.microsoft.com/office/drawing/2017/model3d" xmlns:o="urn:schemas-microsoft-com:office:office" xmlns:oel="http://schemas.microsoft.com/office/2019/extlst" xmlns:r="http://schemas.openxmlformats.org/officeDocument/2006/relationships" xmlns:m="http://schemas.openxmlformats.org/officeDocument/2006/math" xmlns:v="urn:schemas-microsoft-com:vml" xmlns:wp14="http://schemas.microsoft.com/office/word/2010/wordprocessingDrawing" xmlns:wp="http://schemas.openxmlformats.org/drawingml/2006/wordprocessingDrawing" xmlns:w10="urn:schemas-microsoft-com:office:word" xmlns:w="http://schemas.openxmlformats.org/wordprocessingml/2006/main" xmlns:w14="http://schemas.microsoft.com/office/word/2010/wordml" xmlns:w15="http://schemas.microsoft.com/office/word/2012/wordml" xmlns:w16cex="http://schemas.microsoft.com/office/word/2018/wordml/cex" xmlns:w16cid="http://schemas.microsoft.com/office/word/2016/wordml/cid" xmlns:w16="http://schemas.microsoft.com/office/word/2018/wordml" xmlns:w16sdtdh="http://schemas.microsoft.com/office/word/2020/wordml/sdtdatahash" xmlns:w16se="http://schemas.microsoft.com/office/word/2015/wordml/symex" xmlns:wpg="http://schemas.microsoft.com/office/word/2010/wordprocessingGroup" xmlns:wpi="http://schemas.microsoft.com/office/word/2010/wordprocessingInk" xmlns:wne="http://schemas.microsoft.com/office/word/2006/wordml" xmlns:wps="http://schemas.microsoft.com/office/word/2010/wordprocessingShape" mc:Ignorable="w14 w15 w16se w16cid w16 w16cex w16sdtdh wp14">
   <w:body>
     <w:p>
       <w:r>
@@ -8,7 +8,7 @@
           <w:noProof/>
         </w:rPr>
         <w:drawing>
-          <wp:inline distT="0" distB="0" distL="0" distR="0">
+          <wp:inline distT="0" distB="0" distL="0" distR="0" wp14:anchorId="35756518" wp14:editId="73B415C5">
             <wp:extent cx="5400044" cy="3004188"/>
             <wp:effectExtent l="0" t="0" r="0" b="5712"/>
             <wp:docPr id="1" name="Imagen 1"/>
@@ -21,7 +21,7 @@
                     <pic:cNvPicPr/>
                   </pic:nvPicPr>
                   <pic:blipFill>
-                    <a:blip r:embed="rId7"/>
+                    <a:blip r:embed="rId6"/>
                     <a:srcRect/>
                     <a:stretch>
                       <a:fillRect/>
@@ -48,10 +48,7 @@
         </w:drawing>
       </w:r>
     </w:p>
-    <w:p>
-      <w:bookmarkStart w:id="0" w:name="_GoBack"/>
-      <w:bookmarkEnd w:id="0"/>
-    </w:p>
+    <w:p/>
     <w:p/>
     <w:p>
       <w:r>
@@ -59,7 +56,7 @@
           <w:noProof/>
         </w:rPr>
         <w:drawing>
-          <wp:inline distT="0" distB="0" distL="0" distR="0">
+          <wp:inline distT="0" distB="0" distL="0" distR="0" wp14:anchorId="5EB40E6A" wp14:editId="3C99EF6B">
             <wp:extent cx="5400040" cy="4036923"/>
             <wp:effectExtent l="0" t="0" r="0" b="1905"/>
             <wp:docPr id="5" name="Picture 5" descr="C:\Users\Patri\Downloads\Trello2.PNG"/>
@@ -76,7 +73,7 @@
                     </pic:cNvPicPr>
                   </pic:nvPicPr>
                   <pic:blipFill>
-                    <a:blip r:embed="rId8">
+                    <a:blip r:embed="rId7">
                       <a:extLst>
                         <a:ext uri="{28A0092B-C50C-407E-A947-70E740481C1C}">
                           <a14:useLocalDpi xmlns:a14="http://schemas.microsoft.com/office/drawing/2010/main" val="0"/>
@@ -115,7 +112,7 @@
         </w:rPr>
         <w:lastRenderedPageBreak/>
         <w:drawing>
-          <wp:inline distT="0" distB="0" distL="0" distR="0" wp14:anchorId="422FC9D9" wp14:editId="6AF8A0BE">
+          <wp:inline distT="0" distB="0" distL="0" distR="0" wp14:anchorId="7882BFD3" wp14:editId="4B05E754">
             <wp:extent cx="1916102" cy="3648075"/>
             <wp:effectExtent l="0" t="0" r="8255" b="0"/>
             <wp:docPr id="6" name="Picture 6"/>
@@ -130,7 +127,7 @@
                     <pic:cNvPicPr/>
                   </pic:nvPicPr>
                   <pic:blipFill>
-                    <a:blip r:embed="rId9"/>
+                    <a:blip r:embed="rId8"/>
                     <a:stretch>
                       <a:fillRect/>
                     </a:stretch>
@@ -158,7 +155,7 @@
           <w:noProof/>
         </w:rPr>
         <w:drawing>
-          <wp:inline distT="0" distB="0" distL="0" distR="0" wp14:anchorId="0BB869DB" wp14:editId="6FD26857">
+          <wp:inline distT="0" distB="0" distL="0" distR="0" wp14:anchorId="3C886E16" wp14:editId="58F42366">
             <wp:extent cx="1597239" cy="3648075"/>
             <wp:effectExtent l="0" t="0" r="3175" b="0"/>
             <wp:docPr id="7" name="Picture 7"/>
@@ -173,7 +170,7 @@
                     <pic:cNvPicPr/>
                   </pic:nvPicPr>
                   <pic:blipFill>
-                    <a:blip r:embed="rId10"/>
+                    <a:blip r:embed="rId9"/>
                     <a:stretch>
                       <a:fillRect/>
                     </a:stretch>
@@ -201,7 +198,7 @@
           <w:noProof/>
         </w:rPr>
         <w:drawing>
-          <wp:inline distT="0" distB="0" distL="0" distR="0" wp14:anchorId="1CB723DE" wp14:editId="2DB45397">
+          <wp:inline distT="0" distB="0" distL="0" distR="0" wp14:anchorId="28FEDEFE" wp14:editId="54BD6F11">
             <wp:extent cx="1692830" cy="3648075"/>
             <wp:effectExtent l="0" t="0" r="3175" b="0"/>
             <wp:docPr id="9" name="Picture 9"/>
@@ -216,7 +213,7 @@
                     <pic:cNvPicPr/>
                   </pic:nvPicPr>
                   <pic:blipFill>
-                    <a:blip r:embed="rId11"/>
+                    <a:blip r:embed="rId10"/>
                     <a:stretch>
                       <a:fillRect/>
                     </a:stretch>
@@ -244,7 +241,7 @@
           <w:noProof/>
         </w:rPr>
         <w:drawing>
-          <wp:inline distT="0" distB="0" distL="0" distR="0" wp14:anchorId="20E85A9A" wp14:editId="0CE89872">
+          <wp:inline distT="0" distB="0" distL="0" distR="0" wp14:anchorId="025AD33E" wp14:editId="7166B2DC">
             <wp:extent cx="1914525" cy="4541159"/>
             <wp:effectExtent l="0" t="0" r="0" b="0"/>
             <wp:docPr id="10" name="Picture 10"/>
@@ -259,7 +256,7 @@
                     <pic:cNvPicPr/>
                   </pic:nvPicPr>
                   <pic:blipFill>
-                    <a:blip r:embed="rId12"/>
+                    <a:blip r:embed="rId11"/>
                     <a:stretch>
                       <a:fillRect/>
                     </a:stretch>
@@ -287,7 +284,7 @@
           <w:noProof/>
         </w:rPr>
         <w:drawing>
-          <wp:inline distT="0" distB="0" distL="0" distR="0" wp14:anchorId="28D9B5B2" wp14:editId="2CD0A9FB">
+          <wp:inline distT="0" distB="0" distL="0" distR="0" wp14:anchorId="0BE88AC1" wp14:editId="731FB6A6">
             <wp:extent cx="2190750" cy="4535120"/>
             <wp:effectExtent l="0" t="0" r="0" b="0"/>
             <wp:docPr id="11" name="Picture 11"/>
@@ -302,7 +299,7 @@
                     <pic:cNvPicPr/>
                   </pic:nvPicPr>
                   <pic:blipFill>
-                    <a:blip r:embed="rId13"/>
+                    <a:blip r:embed="rId12"/>
                     <a:stretch>
                       <a:fillRect/>
                     </a:stretch>
@@ -331,7 +328,7 @@
         </w:rPr>
         <w:lastRenderedPageBreak/>
         <w:drawing>
-          <wp:inline distT="0" distB="0" distL="0" distR="0" wp14:anchorId="2A3B7E1D" wp14:editId="14402F86">
+          <wp:inline distT="0" distB="0" distL="0" distR="0" wp14:anchorId="22AEE269" wp14:editId="2A30A366">
             <wp:extent cx="1888099" cy="3914775"/>
             <wp:effectExtent l="0" t="0" r="0" b="0"/>
             <wp:docPr id="12" name="Picture 12"/>
@@ -346,7 +343,7 @@
                     <pic:cNvPicPr/>
                   </pic:nvPicPr>
                   <pic:blipFill>
-                    <a:blip r:embed="rId14"/>
+                    <a:blip r:embed="rId13"/>
                     <a:stretch>
                       <a:fillRect/>
                     </a:stretch>
@@ -374,7 +371,7 @@
           <w:noProof/>
         </w:rPr>
         <w:drawing>
-          <wp:inline distT="0" distB="0" distL="0" distR="0" wp14:anchorId="158842E8" wp14:editId="4582F441">
+          <wp:inline distT="0" distB="0" distL="0" distR="0" wp14:anchorId="26F93DF3" wp14:editId="42CA481A">
             <wp:extent cx="1571625" cy="3902628"/>
             <wp:effectExtent l="0" t="0" r="0" b="3175"/>
             <wp:docPr id="13" name="Picture 13"/>
@@ -389,7 +386,7 @@
                     <pic:cNvPicPr/>
                   </pic:nvPicPr>
                   <pic:blipFill>
-                    <a:blip r:embed="rId15"/>
+                    <a:blip r:embed="rId14"/>
                     <a:stretch>
                       <a:fillRect/>
                     </a:stretch>
@@ -417,7 +414,7 @@
           <w:noProof/>
         </w:rPr>
         <w:drawing>
-          <wp:inline distT="0" distB="0" distL="0" distR="0" wp14:anchorId="5C7477DA" wp14:editId="7B26C07B">
+          <wp:inline distT="0" distB="0" distL="0" distR="0" wp14:anchorId="653CE975" wp14:editId="6CD50970">
             <wp:extent cx="1755525" cy="3915352"/>
             <wp:effectExtent l="0" t="0" r="0" b="0"/>
             <wp:docPr id="14" name="Picture 14"/>
@@ -432,7 +429,7 @@
                     <pic:cNvPicPr/>
                   </pic:nvPicPr>
                   <pic:blipFill>
-                    <a:blip r:embed="rId16"/>
+                    <a:blip r:embed="rId15"/>
                     <a:stretch>
                       <a:fillRect/>
                     </a:stretch>
@@ -460,7 +457,7 @@
           <w:noProof/>
         </w:rPr>
         <w:drawing>
-          <wp:inline distT="0" distB="0" distL="0" distR="0" wp14:anchorId="479FC142" wp14:editId="01CC9A0E">
+          <wp:inline distT="0" distB="0" distL="0" distR="0" wp14:anchorId="43D80905" wp14:editId="51DEDE0E">
             <wp:extent cx="1997798" cy="4267200"/>
             <wp:effectExtent l="0" t="0" r="2540" b="0"/>
             <wp:docPr id="15" name="Picture 15"/>
@@ -475,7 +472,7 @@
                     <pic:cNvPicPr/>
                   </pic:nvPicPr>
                   <pic:blipFill>
-                    <a:blip r:embed="rId17"/>
+                    <a:blip r:embed="rId16"/>
                     <a:stretch>
                       <a:fillRect/>
                     </a:stretch>
@@ -503,7 +500,7 @@
           <w:noProof/>
         </w:rPr>
         <w:drawing>
-          <wp:inline distT="0" distB="0" distL="0" distR="0" wp14:anchorId="0ACF27F1" wp14:editId="3F09F82F">
+          <wp:inline distT="0" distB="0" distL="0" distR="0" wp14:anchorId="6DF9A5BC" wp14:editId="1D5817A8">
             <wp:extent cx="1762125" cy="4264236"/>
             <wp:effectExtent l="0" t="0" r="0" b="3175"/>
             <wp:docPr id="16" name="Picture 16"/>
@@ -518,7 +515,7 @@
                     <pic:cNvPicPr/>
                   </pic:nvPicPr>
                   <pic:blipFill>
-                    <a:blip r:embed="rId18"/>
+                    <a:blip r:embed="rId17"/>
                     <a:stretch>
                       <a:fillRect/>
                     </a:stretch>
@@ -547,7 +544,7 @@
           <w:noProof/>
         </w:rPr>
         <w:drawing>
-          <wp:inline distT="0" distB="0" distL="0" distR="0">
+          <wp:inline distT="0" distB="0" distL="0" distR="0" wp14:anchorId="57905355" wp14:editId="56D9D2C6">
             <wp:extent cx="5400044" cy="2649858"/>
             <wp:effectExtent l="0" t="0" r="0" b="0"/>
             <wp:docPr id="3" name="Imagen 3"/>
@@ -560,7 +557,7 @@
                     <pic:cNvPicPr/>
                   </pic:nvPicPr>
                   <pic:blipFill>
-                    <a:blip r:embed="rId19"/>
+                    <a:blip r:embed="rId18"/>
                     <a:srcRect/>
                     <a:stretch>
                       <a:fillRect/>
@@ -594,7 +591,7 @@
           <w:noProof/>
         </w:rPr>
         <w:drawing>
-          <wp:inline distT="0" distB="0" distL="0" distR="0" wp14:anchorId="09E9CB03" wp14:editId="2E08AC73">
+          <wp:inline distT="0" distB="0" distL="0" distR="0" wp14:anchorId="7D77C92C" wp14:editId="776D959E">
             <wp:extent cx="5400040" cy="1972927"/>
             <wp:effectExtent l="0" t="0" r="0" b="8890"/>
             <wp:docPr id="17" name="Picture 17"/>
@@ -609,7 +606,7 @@
                     <pic:cNvPicPr/>
                   </pic:nvPicPr>
                   <pic:blipFill>
-                    <a:blip r:embed="rId20"/>
+                    <a:blip r:embed="rId19"/>
                     <a:stretch>
                       <a:fillRect/>
                     </a:stretch>
@@ -636,7 +633,7 @@
           <w:noProof/>
         </w:rPr>
         <w:drawing>
-          <wp:inline distT="0" distB="0" distL="0" distR="0" wp14:anchorId="4697E5B2" wp14:editId="2D9BD605">
+          <wp:inline distT="0" distB="0" distL="0" distR="0" wp14:anchorId="4211B952" wp14:editId="3CFF606C">
             <wp:extent cx="5400040" cy="2420792"/>
             <wp:effectExtent l="0" t="0" r="0" b="0"/>
             <wp:docPr id="18" name="Picture 18"/>
@@ -651,7 +648,7 @@
                     <pic:cNvPicPr/>
                   </pic:nvPicPr>
                   <pic:blipFill>
-                    <a:blip r:embed="rId21"/>
+                    <a:blip r:embed="rId20"/>
                     <a:stretch>
                       <a:fillRect/>
                     </a:stretch>
@@ -673,6 +670,8 @@
       </w:r>
     </w:p>
     <w:p/>
+    <w:p/>
+    <w:p/>
     <w:p>
       <w:r>
         <w:rPr>
@@ -680,7 +679,7 @@
         </w:rPr>
         <w:lastRenderedPageBreak/>
         <w:drawing>
-          <wp:inline distT="0" distB="0" distL="0" distR="0" wp14:anchorId="1ABD014C" wp14:editId="05F242CA">
+          <wp:inline distT="0" distB="0" distL="0" distR="0" wp14:anchorId="2C22DCB6" wp14:editId="507A04EA">
             <wp:extent cx="5400040" cy="1956430"/>
             <wp:effectExtent l="0" t="0" r="0" b="6350"/>
             <wp:docPr id="19" name="Picture 19"/>
@@ -695,6 +694,49 @@
                     <pic:cNvPicPr/>
                   </pic:nvPicPr>
                   <pic:blipFill>
+                    <a:blip r:embed="rId21"/>
+                    <a:stretch>
+                      <a:fillRect/>
+                    </a:stretch>
+                  </pic:blipFill>
+                  <pic:spPr>
+                    <a:xfrm>
+                      <a:off x="0" y="0"/>
+                      <a:ext cx="5400040" cy="1956430"/>
+                    </a:xfrm>
+                    <a:prstGeom prst="rect">
+                      <a:avLst/>
+                    </a:prstGeom>
+                  </pic:spPr>
+                </pic:pic>
+              </a:graphicData>
+            </a:graphic>
+          </wp:inline>
+        </w:drawing>
+      </w:r>
+    </w:p>
+    <w:p/>
+    <w:p>
+      <w:r>
+        <w:rPr>
+          <w:noProof/>
+        </w:rPr>
+        <w:drawing>
+          <wp:inline distT="0" distB="0" distL="0" distR="0" wp14:anchorId="0D2CE5A4" wp14:editId="023FDF3D">
+            <wp:extent cx="5400040" cy="3322955"/>
+            <wp:effectExtent l="0" t="0" r="0" b="0"/>
+            <wp:docPr id="2" name="Imagen 2"/>
+            <wp:cNvGraphicFramePr>
+              <a:graphicFrameLocks xmlns:a="http://schemas.openxmlformats.org/drawingml/2006/main" noChangeAspect="1"/>
+            </wp:cNvGraphicFramePr>
+            <a:graphic xmlns:a="http://schemas.openxmlformats.org/drawingml/2006/main">
+              <a:graphicData uri="http://schemas.openxmlformats.org/drawingml/2006/picture">
+                <pic:pic xmlns:pic="http://schemas.openxmlformats.org/drawingml/2006/picture">
+                  <pic:nvPicPr>
+                    <pic:cNvPr id="1" name=""/>
+                    <pic:cNvPicPr/>
+                  </pic:nvPicPr>
+                  <pic:blipFill>
                     <a:blip r:embed="rId22"/>
                     <a:stretch>
                       <a:fillRect/>
@@ -703,7 +745,137 @@
                   <pic:spPr>
                     <a:xfrm>
                       <a:off x="0" y="0"/>
-                      <a:ext cx="5400040" cy="1956430"/>
+                      <a:ext cx="5400040" cy="3322955"/>
+                    </a:xfrm>
+                    <a:prstGeom prst="rect">
+                      <a:avLst/>
+                    </a:prstGeom>
+                  </pic:spPr>
+                </pic:pic>
+              </a:graphicData>
+            </a:graphic>
+          </wp:inline>
+        </w:drawing>
+      </w:r>
+    </w:p>
+    <w:p/>
+    <w:p>
+      <w:r>
+        <w:rPr>
+          <w:noProof/>
+        </w:rPr>
+        <w:lastRenderedPageBreak/>
+        <w:drawing>
+          <wp:inline distT="0" distB="0" distL="0" distR="0" wp14:anchorId="17C605FC" wp14:editId="6A273B20">
+            <wp:extent cx="5400040" cy="3756660"/>
+            <wp:effectExtent l="0" t="0" r="0" b="0"/>
+            <wp:docPr id="4" name="Imagen 4"/>
+            <wp:cNvGraphicFramePr>
+              <a:graphicFrameLocks xmlns:a="http://schemas.openxmlformats.org/drawingml/2006/main" noChangeAspect="1"/>
+            </wp:cNvGraphicFramePr>
+            <a:graphic xmlns:a="http://schemas.openxmlformats.org/drawingml/2006/main">
+              <a:graphicData uri="http://schemas.openxmlformats.org/drawingml/2006/picture">
+                <pic:pic xmlns:pic="http://schemas.openxmlformats.org/drawingml/2006/picture">
+                  <pic:nvPicPr>
+                    <pic:cNvPr id="1" name=""/>
+                    <pic:cNvPicPr/>
+                  </pic:nvPicPr>
+                  <pic:blipFill>
+                    <a:blip r:embed="rId23"/>
+                    <a:stretch>
+                      <a:fillRect/>
+                    </a:stretch>
+                  </pic:blipFill>
+                  <pic:spPr>
+                    <a:xfrm>
+                      <a:off x="0" y="0"/>
+                      <a:ext cx="5400040" cy="3756660"/>
+                    </a:xfrm>
+                    <a:prstGeom prst="rect">
+                      <a:avLst/>
+                    </a:prstGeom>
+                  </pic:spPr>
+                </pic:pic>
+              </a:graphicData>
+            </a:graphic>
+          </wp:inline>
+        </w:drawing>
+      </w:r>
+    </w:p>
+    <w:p/>
+    <w:p>
+      <w:r>
+        <w:rPr>
+          <w:noProof/>
+        </w:rPr>
+        <w:drawing>
+          <wp:inline distT="0" distB="0" distL="0" distR="0" wp14:anchorId="79E69A6D" wp14:editId="6BD8FA94">
+            <wp:extent cx="5400040" cy="3967480"/>
+            <wp:effectExtent l="0" t="0" r="0" b="0"/>
+            <wp:docPr id="8" name="Imagen 8"/>
+            <wp:cNvGraphicFramePr>
+              <a:graphicFrameLocks xmlns:a="http://schemas.openxmlformats.org/drawingml/2006/main" noChangeAspect="1"/>
+            </wp:cNvGraphicFramePr>
+            <a:graphic xmlns:a="http://schemas.openxmlformats.org/drawingml/2006/main">
+              <a:graphicData uri="http://schemas.openxmlformats.org/drawingml/2006/picture">
+                <pic:pic xmlns:pic="http://schemas.openxmlformats.org/drawingml/2006/picture">
+                  <pic:nvPicPr>
+                    <pic:cNvPr id="1" name=""/>
+                    <pic:cNvPicPr/>
+                  </pic:nvPicPr>
+                  <pic:blipFill>
+                    <a:blip r:embed="rId24"/>
+                    <a:stretch>
+                      <a:fillRect/>
+                    </a:stretch>
+                  </pic:blipFill>
+                  <pic:spPr>
+                    <a:xfrm>
+                      <a:off x="0" y="0"/>
+                      <a:ext cx="5400040" cy="3967480"/>
+                    </a:xfrm>
+                    <a:prstGeom prst="rect">
+                      <a:avLst/>
+                    </a:prstGeom>
+                  </pic:spPr>
+                </pic:pic>
+              </a:graphicData>
+            </a:graphic>
+          </wp:inline>
+        </w:drawing>
+      </w:r>
+    </w:p>
+    <w:p>
+      <w:r>
+        <w:rPr>
+          <w:noProof/>
+        </w:rPr>
+        <w:lastRenderedPageBreak/>
+        <w:drawing>
+          <wp:inline distT="0" distB="0" distL="0" distR="0" wp14:anchorId="6C38C3C6" wp14:editId="2FC368D2">
+            <wp:extent cx="5400040" cy="1873250"/>
+            <wp:effectExtent l="0" t="0" r="0" b="0"/>
+            <wp:docPr id="20" name="Imagen 20"/>
+            <wp:cNvGraphicFramePr>
+              <a:graphicFrameLocks xmlns:a="http://schemas.openxmlformats.org/drawingml/2006/main" noChangeAspect="1"/>
+            </wp:cNvGraphicFramePr>
+            <a:graphic xmlns:a="http://schemas.openxmlformats.org/drawingml/2006/main">
+              <a:graphicData uri="http://schemas.openxmlformats.org/drawingml/2006/picture">
+                <pic:pic xmlns:pic="http://schemas.openxmlformats.org/drawingml/2006/picture">
+                  <pic:nvPicPr>
+                    <pic:cNvPr id="1" name=""/>
+                    <pic:cNvPicPr/>
+                  </pic:nvPicPr>
+                  <pic:blipFill>
+                    <a:blip r:embed="rId25"/>
+                    <a:stretch>
+                      <a:fillRect/>
+                    </a:stretch>
+                  </pic:blipFill>
+                  <pic:spPr>
+                    <a:xfrm>
+                      <a:off x="0" y="0"/>
+                      <a:ext cx="5400040" cy="1873250"/>
                     </a:xfrm>
                     <a:prstGeom prst="rect">
                       <a:avLst/>
@@ -726,7 +898,7 @@
 </file>
 
 <file path=word/endnotes.xml><?xml version="1.0" encoding="utf-8"?>
-<w:endnotes xmlns:wpc="http://schemas.microsoft.com/office/word/2010/wordprocessingCanvas" xmlns:mc="http://schemas.openxmlformats.org/markup-compatibility/2006" xmlns:o="urn:schemas-microsoft-com:office:office" xmlns:r="http://schemas.openxmlformats.org/officeDocument/2006/relationships" xmlns:m="http://schemas.openxmlformats.org/officeDocument/2006/math" xmlns:v="urn:schemas-microsoft-com:vml" xmlns:wp14="http://schemas.microsoft.com/office/word/2010/wordprocessingDrawing" xmlns:wp="http://schemas.openxmlformats.org/drawingml/2006/wordprocessingDrawing" xmlns:w10="urn:schemas-microsoft-com:office:word" xmlns:w="http://schemas.openxmlformats.org/wordprocessingml/2006/main" xmlns:w14="http://schemas.microsoft.com/office/word/2010/wordml" xmlns:wpg="http://schemas.microsoft.com/office/word/2010/wordprocessingGroup" xmlns:wpi="http://schemas.microsoft.com/office/word/2010/wordprocessingInk" xmlns:wne="http://schemas.microsoft.com/office/word/2006/wordml" xmlns:wps="http://schemas.microsoft.com/office/word/2010/wordprocessingShape" mc:Ignorable="w14 wp14">
+<w:endnotes xmlns:wpc="http://schemas.microsoft.com/office/word/2010/wordprocessingCanvas" xmlns:cx="http://schemas.microsoft.com/office/drawing/2014/chartex" xmlns:cx1="http://schemas.microsoft.com/office/drawing/2015/9/8/chartex" xmlns:cx2="http://schemas.microsoft.com/office/drawing/2015/10/21/chartex" xmlns:cx3="http://schemas.microsoft.com/office/drawing/2016/5/9/chartex" xmlns:cx4="http://schemas.microsoft.com/office/drawing/2016/5/10/chartex" xmlns:cx5="http://schemas.microsoft.com/office/drawing/2016/5/11/chartex" xmlns:cx6="http://schemas.microsoft.com/office/drawing/2016/5/12/chartex" xmlns:cx7="http://schemas.microsoft.com/office/drawing/2016/5/13/chartex" xmlns:cx8="http://schemas.microsoft.com/office/drawing/2016/5/14/chartex" xmlns:mc="http://schemas.openxmlformats.org/markup-compatibility/2006" xmlns:aink="http://schemas.microsoft.com/office/drawing/2016/ink" xmlns:am3d="http://schemas.microsoft.com/office/drawing/2017/model3d" xmlns:o="urn:schemas-microsoft-com:office:office" xmlns:oel="http://schemas.microsoft.com/office/2019/extlst" xmlns:r="http://schemas.openxmlformats.org/officeDocument/2006/relationships" xmlns:m="http://schemas.openxmlformats.org/officeDocument/2006/math" xmlns:v="urn:schemas-microsoft-com:vml" xmlns:wp14="http://schemas.microsoft.com/office/word/2010/wordprocessingDrawing" xmlns:wp="http://schemas.openxmlformats.org/drawingml/2006/wordprocessingDrawing" xmlns:w10="urn:schemas-microsoft-com:office:word" xmlns:w="http://schemas.openxmlformats.org/wordprocessingml/2006/main" xmlns:w14="http://schemas.microsoft.com/office/word/2010/wordml" xmlns:w15="http://schemas.microsoft.com/office/word/2012/wordml" xmlns:w16cex="http://schemas.microsoft.com/office/word/2018/wordml/cex" xmlns:w16cid="http://schemas.microsoft.com/office/word/2016/wordml/cid" xmlns:w16="http://schemas.microsoft.com/office/word/2018/wordml" xmlns:w16sdtdh="http://schemas.microsoft.com/office/word/2020/wordml/sdtdatahash" xmlns:w16se="http://schemas.microsoft.com/office/word/2015/wordml/symex" xmlns:wpg="http://schemas.microsoft.com/office/word/2010/wordprocessingGroup" xmlns:wpi="http://schemas.microsoft.com/office/word/2010/wordprocessingInk" xmlns:wne="http://schemas.microsoft.com/office/word/2006/wordml" xmlns:wps="http://schemas.microsoft.com/office/word/2010/wordprocessingShape" mc:Ignorable="w14 w15 w16se w16cid w16 w16cex w16sdtdh wp14">
   <w:endnote w:type="separator" w:id="-1">
     <w:p>
       <w:pPr>
@@ -751,7 +923,7 @@
 </file>
 
 <file path=word/footnotes.xml><?xml version="1.0" encoding="utf-8"?>
-<w:footnotes xmlns:wpc="http://schemas.microsoft.com/office/word/2010/wordprocessingCanvas" xmlns:mc="http://schemas.openxmlformats.org/markup-compatibility/2006" xmlns:o="urn:schemas-microsoft-com:office:office" xmlns:r="http://schemas.openxmlformats.org/officeDocument/2006/relationships" xmlns:m="http://schemas.openxmlformats.org/officeDocument/2006/math" xmlns:v="urn:schemas-microsoft-com:vml" xmlns:wp14="http://schemas.microsoft.com/office/word/2010/wordprocessingDrawing" xmlns:wp="http://schemas.openxmlformats.org/drawingml/2006/wordprocessingDrawing" xmlns:w10="urn:schemas-microsoft-com:office:word" xmlns:w="http://schemas.openxmlformats.org/wordprocessingml/2006/main" xmlns:w14="http://schemas.microsoft.com/office/word/2010/wordml" xmlns:wpg="http://schemas.microsoft.com/office/word/2010/wordprocessingGroup" xmlns:wpi="http://schemas.microsoft.com/office/word/2010/wordprocessingInk" xmlns:wne="http://schemas.microsoft.com/office/word/2006/wordml" xmlns:wps="http://schemas.microsoft.com/office/word/2010/wordprocessingShape" mc:Ignorable="w14 wp14">
+<w:footnotes xmlns:wpc="http://schemas.microsoft.com/office/word/2010/wordprocessingCanvas" xmlns:cx="http://schemas.microsoft.com/office/drawing/2014/chartex" xmlns:cx1="http://schemas.microsoft.com/office/drawing/2015/9/8/chartex" xmlns:cx2="http://schemas.microsoft.com/office/drawing/2015/10/21/chartex" xmlns:cx3="http://schemas.microsoft.com/office/drawing/2016/5/9/chartex" xmlns:cx4="http://schemas.microsoft.com/office/drawing/2016/5/10/chartex" xmlns:cx5="http://schemas.microsoft.com/office/drawing/2016/5/11/chartex" xmlns:cx6="http://schemas.microsoft.com/office/drawing/2016/5/12/chartex" xmlns:cx7="http://schemas.microsoft.com/office/drawing/2016/5/13/chartex" xmlns:cx8="http://schemas.microsoft.com/office/drawing/2016/5/14/chartex" xmlns:mc="http://schemas.openxmlformats.org/markup-compatibility/2006" xmlns:aink="http://schemas.microsoft.com/office/drawing/2016/ink" xmlns:am3d="http://schemas.microsoft.com/office/drawing/2017/model3d" xmlns:o="urn:schemas-microsoft-com:office:office" xmlns:oel="http://schemas.microsoft.com/office/2019/extlst" xmlns:r="http://schemas.openxmlformats.org/officeDocument/2006/relationships" xmlns:m="http://schemas.openxmlformats.org/officeDocument/2006/math" xmlns:v="urn:schemas-microsoft-com:vml" xmlns:wp14="http://schemas.microsoft.com/office/word/2010/wordprocessingDrawing" xmlns:wp="http://schemas.openxmlformats.org/drawingml/2006/wordprocessingDrawing" xmlns:w10="urn:schemas-microsoft-com:office:word" xmlns:w="http://schemas.openxmlformats.org/wordprocessingml/2006/main" xmlns:w14="http://schemas.microsoft.com/office/word/2010/wordml" xmlns:w15="http://schemas.microsoft.com/office/word/2012/wordml" xmlns:w16cex="http://schemas.microsoft.com/office/word/2018/wordml/cex" xmlns:w16cid="http://schemas.microsoft.com/office/word/2016/wordml/cid" xmlns:w16="http://schemas.microsoft.com/office/word/2018/wordml" xmlns:w16sdtdh="http://schemas.microsoft.com/office/word/2020/wordml/sdtdatahash" xmlns:w16se="http://schemas.microsoft.com/office/word/2015/wordml/symex" xmlns:wpg="http://schemas.microsoft.com/office/word/2010/wordprocessingGroup" xmlns:wpi="http://schemas.microsoft.com/office/word/2010/wordprocessingInk" xmlns:wne="http://schemas.microsoft.com/office/word/2006/wordml" xmlns:wps="http://schemas.microsoft.com/office/word/2010/wordprocessingShape" mc:Ignorable="w14 w15 w16se w16cid w16 w16cex w16sdtdh wp14">
   <w:footnote w:type="separator" w:id="-1">
     <w:p>
       <w:pPr>
@@ -779,7 +951,7 @@
 </file>
 
 <file path=word/styles.xml><?xml version="1.0" encoding="utf-8"?>
-<w:styles xmlns:mc="http://schemas.openxmlformats.org/markup-compatibility/2006" xmlns:r="http://schemas.openxmlformats.org/officeDocument/2006/relationships" xmlns:w="http://schemas.openxmlformats.org/wordprocessingml/2006/main" xmlns:w14="http://schemas.microsoft.com/office/word/2010/wordml" mc:Ignorable="w14">
+<w:styles xmlns:mc="http://schemas.openxmlformats.org/markup-compatibility/2006" xmlns:r="http://schemas.openxmlformats.org/officeDocument/2006/relationships" xmlns:w="http://schemas.openxmlformats.org/wordprocessingml/2006/main" xmlns:w14="http://schemas.microsoft.com/office/word/2010/wordml" xmlns:w15="http://schemas.microsoft.com/office/word/2012/wordml" xmlns:w16cex="http://schemas.microsoft.com/office/word/2018/wordml/cex" xmlns:w16cid="http://schemas.microsoft.com/office/word/2016/wordml/cid" xmlns:w16="http://schemas.microsoft.com/office/word/2018/wordml" xmlns:w16sdtdh="http://schemas.microsoft.com/office/word/2020/wordml/sdtdatahash" xmlns:w16se="http://schemas.microsoft.com/office/word/2015/wordml/symex" mc:Ignorable="w14 w15 w16se w16cid w16 w16cex w16sdtdh">
   <w:docDefaults>
     <w:rPrDefault>
       <w:rPr>
@@ -796,144 +968,383 @@
       </w:pPr>
     </w:pPrDefault>
   </w:docDefaults>
-  <w:latentStyles w:defLockedState="0" w:defUIPriority="99" w:defSemiHidden="1" w:defUnhideWhenUsed="1" w:defQFormat="0" w:count="267">
-    <w:lsdException w:name="Normal" w:semiHidden="0" w:uiPriority="0" w:unhideWhenUsed="0" w:qFormat="1"/>
-    <w:lsdException w:name="heading 1" w:semiHidden="0" w:uiPriority="9" w:unhideWhenUsed="0" w:qFormat="1"/>
-    <w:lsdException w:name="heading 2" w:uiPriority="9" w:qFormat="1"/>
-    <w:lsdException w:name="heading 3" w:uiPriority="9" w:qFormat="1"/>
-    <w:lsdException w:name="heading 4" w:uiPriority="9" w:qFormat="1"/>
-    <w:lsdException w:name="heading 5" w:uiPriority="9" w:qFormat="1"/>
-    <w:lsdException w:name="heading 6" w:uiPriority="9" w:qFormat="1"/>
-    <w:lsdException w:name="heading 7" w:uiPriority="9" w:qFormat="1"/>
-    <w:lsdException w:name="heading 8" w:uiPriority="9" w:qFormat="1"/>
-    <w:lsdException w:name="heading 9" w:uiPriority="9" w:qFormat="1"/>
-    <w:lsdException w:name="toc 1" w:uiPriority="39"/>
-    <w:lsdException w:name="toc 2" w:uiPriority="39"/>
-    <w:lsdException w:name="toc 3" w:uiPriority="39"/>
-    <w:lsdException w:name="toc 4" w:uiPriority="39"/>
-    <w:lsdException w:name="toc 5" w:uiPriority="39"/>
-    <w:lsdException w:name="toc 6" w:uiPriority="39"/>
-    <w:lsdException w:name="toc 7" w:uiPriority="39"/>
-    <w:lsdException w:name="toc 8" w:uiPriority="39"/>
-    <w:lsdException w:name="toc 9" w:uiPriority="39"/>
-    <w:lsdException w:name="caption" w:uiPriority="35" w:qFormat="1"/>
-    <w:lsdException w:name="Title" w:semiHidden="0" w:uiPriority="10" w:unhideWhenUsed="0" w:qFormat="1"/>
-    <w:lsdException w:name="Default Paragraph Font" w:uiPriority="1"/>
-    <w:lsdException w:name="Subtitle" w:semiHidden="0" w:uiPriority="11" w:unhideWhenUsed="0" w:qFormat="1"/>
-    <w:lsdException w:name="Strong" w:semiHidden="0" w:uiPriority="22" w:unhideWhenUsed="0" w:qFormat="1"/>
-    <w:lsdException w:name="Emphasis" w:semiHidden="0" w:uiPriority="20" w:unhideWhenUsed="0" w:qFormat="1"/>
-    <w:lsdException w:name="Table Grid" w:semiHidden="0" w:uiPriority="59" w:unhideWhenUsed="0"/>
-    <w:lsdException w:name="Placeholder Text" w:unhideWhenUsed="0"/>
-    <w:lsdException w:name="No Spacing" w:semiHidden="0" w:uiPriority="1" w:unhideWhenUsed="0" w:qFormat="1"/>
-    <w:lsdException w:name="Light Shading" w:semiHidden="0" w:uiPriority="60" w:unhideWhenUsed="0"/>
-    <w:lsdException w:name="Light List" w:semiHidden="0" w:uiPriority="61" w:unhideWhenUsed="0"/>
-    <w:lsdException w:name="Light Grid" w:semiHidden="0" w:uiPriority="62" w:unhideWhenUsed="0"/>
-    <w:lsdException w:name="Medium Shading 1" w:semiHidden="0" w:uiPriority="63" w:unhideWhenUsed="0"/>
-    <w:lsdException w:name="Medium Shading 2" w:semiHidden="0" w:uiPriority="64" w:unhideWhenUsed="0"/>
-    <w:lsdException w:name="Medium List 1" w:semiHidden="0" w:uiPriority="65" w:unhideWhenUsed="0"/>
-    <w:lsdException w:name="Medium List 2" w:semiHidden="0" w:uiPriority="66" w:unhideWhenUsed="0"/>
-    <w:lsdException w:name="Medium Grid 1" w:semiHidden="0" w:uiPriority="67" w:unhideWhenUsed="0"/>
-    <w:lsdException w:name="Medium Grid 2" w:semiHidden="0" w:uiPriority="68" w:unhideWhenUsed="0"/>
-    <w:lsdException w:name="Medium Grid 3" w:semiHidden="0" w:uiPriority="69" w:unhideWhenUsed="0"/>
-    <w:lsdException w:name="Dark List" w:semiHidden="0" w:uiPriority="70" w:unhideWhenUsed="0"/>
-    <w:lsdException w:name="Colorful Shading" w:semiHidden="0" w:uiPriority="71" w:unhideWhenUsed="0"/>
-    <w:lsdException w:name="Colorful List" w:semiHidden="0" w:uiPriority="72" w:unhideWhenUsed="0"/>
-    <w:lsdException w:name="Colorful Grid" w:semiHidden="0" w:uiPriority="73" w:unhideWhenUsed="0"/>
-    <w:lsdException w:name="Light Shading Accent 1" w:semiHidden="0" w:uiPriority="60" w:unhideWhenUsed="0"/>
-    <w:lsdException w:name="Light List Accent 1" w:semiHidden="0" w:uiPriority="61" w:unhideWhenUsed="0"/>
-    <w:lsdException w:name="Light Grid Accent 1" w:semiHidden="0" w:uiPriority="62" w:unhideWhenUsed="0"/>
-    <w:lsdException w:name="Medium Shading 1 Accent 1" w:semiHidden="0" w:uiPriority="63" w:unhideWhenUsed="0"/>
-    <w:lsdException w:name="Medium Shading 2 Accent 1" w:semiHidden="0" w:uiPriority="64" w:unhideWhenUsed="0"/>
-    <w:lsdException w:name="Medium List 1 Accent 1" w:semiHidden="0" w:uiPriority="65" w:unhideWhenUsed="0"/>
-    <w:lsdException w:name="Revision" w:unhideWhenUsed="0"/>
-    <w:lsdException w:name="List Paragraph" w:semiHidden="0" w:uiPriority="34" w:unhideWhenUsed="0" w:qFormat="1"/>
-    <w:lsdException w:name="Quote" w:semiHidden="0" w:uiPriority="29" w:unhideWhenUsed="0" w:qFormat="1"/>
-    <w:lsdException w:name="Intense Quote" w:semiHidden="0" w:uiPriority="30" w:unhideWhenUsed="0" w:qFormat="1"/>
-    <w:lsdException w:name="Medium List 2 Accent 1" w:semiHidden="0" w:uiPriority="66" w:unhideWhenUsed="0"/>
-    <w:lsdException w:name="Medium Grid 1 Accent 1" w:semiHidden="0" w:uiPriority="67" w:unhideWhenUsed="0"/>
-    <w:lsdException w:name="Medium Grid 2 Accent 1" w:semiHidden="0" w:uiPriority="68" w:unhideWhenUsed="0"/>
-    <w:lsdException w:name="Medium Grid 3 Accent 1" w:semiHidden="0" w:uiPriority="69" w:unhideWhenUsed="0"/>
-    <w:lsdException w:name="Dark List Accent 1" w:semiHidden="0" w:uiPriority="70" w:unhideWhenUsed="0"/>
-    <w:lsdException w:name="Colorful Shading Accent 1" w:semiHidden="0" w:uiPriority="71" w:unhideWhenUsed="0"/>
-    <w:lsdException w:name="Colorful List Accent 1" w:semiHidden="0" w:uiPriority="72" w:unhideWhenUsed="0"/>
-    <w:lsdException w:name="Colorful Grid Accent 1" w:semiHidden="0" w:uiPriority="73" w:unhideWhenUsed="0"/>
-    <w:lsdException w:name="Light Shading Accent 2" w:semiHidden="0" w:uiPriority="60" w:unhideWhenUsed="0"/>
-    <w:lsdException w:name="Light List Accent 2" w:semiHidden="0" w:uiPriority="61" w:unhideWhenUsed="0"/>
-    <w:lsdException w:name="Light Grid Accent 2" w:semiHidden="0" w:uiPriority="62" w:unhideWhenUsed="0"/>
-    <w:lsdException w:name="Medium Shading 1 Accent 2" w:semiHidden="0" w:uiPriority="63" w:unhideWhenUsed="0"/>
-    <w:lsdException w:name="Medium Shading 2 Accent 2" w:semiHidden="0" w:uiPriority="64" w:unhideWhenUsed="0"/>
-    <w:lsdException w:name="Medium List 1 Accent 2" w:semiHidden="0" w:uiPriority="65" w:unhideWhenUsed="0"/>
-    <w:lsdException w:name="Medium List 2 Accent 2" w:semiHidden="0" w:uiPriority="66" w:unhideWhenUsed="0"/>
-    <w:lsdException w:name="Medium Grid 1 Accent 2" w:semiHidden="0" w:uiPriority="67" w:unhideWhenUsed="0"/>
-    <w:lsdException w:name="Medium Grid 2 Accent 2" w:semiHidden="0" w:uiPriority="68" w:unhideWhenUsed="0"/>
-    <w:lsdException w:name="Medium Grid 3 Accent 2" w:semiHidden="0" w:uiPriority="69" w:unhideWhenUsed="0"/>
-    <w:lsdException w:name="Dark List Accent 2" w:semiHidden="0" w:uiPriority="70" w:unhideWhenUsed="0"/>
-    <w:lsdException w:name="Colorful Shading Accent 2" w:semiHidden="0" w:uiPriority="71" w:unhideWhenUsed="0"/>
-    <w:lsdException w:name="Colorful List Accent 2" w:semiHidden="0" w:uiPriority="72" w:unhideWhenUsed="0"/>
-    <w:lsdException w:name="Colorful Grid Accent 2" w:semiHidden="0" w:uiPriority="73" w:unhideWhenUsed="0"/>
-    <w:lsdException w:name="Light Shading Accent 3" w:semiHidden="0" w:uiPriority="60" w:unhideWhenUsed="0"/>
-    <w:lsdException w:name="Light List Accent 3" w:semiHidden="0" w:uiPriority="61" w:unhideWhenUsed="0"/>
-    <w:lsdException w:name="Light Grid Accent 3" w:semiHidden="0" w:uiPriority="62" w:unhideWhenUsed="0"/>
-    <w:lsdException w:name="Medium Shading 1 Accent 3" w:semiHidden="0" w:uiPriority="63" w:unhideWhenUsed="0"/>
-    <w:lsdException w:name="Medium Shading 2 Accent 3" w:semiHidden="0" w:uiPriority="64" w:unhideWhenUsed="0"/>
-    <w:lsdException w:name="Medium List 1 Accent 3" w:semiHidden="0" w:uiPriority="65" w:unhideWhenUsed="0"/>
-    <w:lsdException w:name="Medium List 2 Accent 3" w:semiHidden="0" w:uiPriority="66" w:unhideWhenUsed="0"/>
-    <w:lsdException w:name="Medium Grid 1 Accent 3" w:semiHidden="0" w:uiPriority="67" w:unhideWhenUsed="0"/>
-    <w:lsdException w:name="Medium Grid 2 Accent 3" w:semiHidden="0" w:uiPriority="68" w:unhideWhenUsed="0"/>
-    <w:lsdException w:name="Medium Grid 3 Accent 3" w:semiHidden="0" w:uiPriority="69" w:unhideWhenUsed="0"/>
-    <w:lsdException w:name="Dark List Accent 3" w:semiHidden="0" w:uiPriority="70" w:unhideWhenUsed="0"/>
-    <w:lsdException w:name="Colorful Shading Accent 3" w:semiHidden="0" w:uiPriority="71" w:unhideWhenUsed="0"/>
-    <w:lsdException w:name="Colorful List Accent 3" w:semiHidden="0" w:uiPriority="72" w:unhideWhenUsed="0"/>
-    <w:lsdException w:name="Colorful Grid Accent 3" w:semiHidden="0" w:uiPriority="73" w:unhideWhenUsed="0"/>
-    <w:lsdException w:name="Light Shading Accent 4" w:semiHidden="0" w:uiPriority="60" w:unhideWhenUsed="0"/>
-    <w:lsdException w:name="Light List Accent 4" w:semiHidden="0" w:uiPriority="61" w:unhideWhenUsed="0"/>
-    <w:lsdException w:name="Light Grid Accent 4" w:semiHidden="0" w:uiPriority="62" w:unhideWhenUsed="0"/>
-    <w:lsdException w:name="Medium Shading 1 Accent 4" w:semiHidden="0" w:uiPriority="63" w:unhideWhenUsed="0"/>
-    <w:lsdException w:name="Medium Shading 2 Accent 4" w:semiHidden="0" w:uiPriority="64" w:unhideWhenUsed="0"/>
-    <w:lsdException w:name="Medium List 1 Accent 4" w:semiHidden="0" w:uiPriority="65" w:unhideWhenUsed="0"/>
-    <w:lsdException w:name="Medium List 2 Accent 4" w:semiHidden="0" w:uiPriority="66" w:unhideWhenUsed="0"/>
-    <w:lsdException w:name="Medium Grid 1 Accent 4" w:semiHidden="0" w:uiPriority="67" w:unhideWhenUsed="0"/>
-    <w:lsdException w:name="Medium Grid 2 Accent 4" w:semiHidden="0" w:uiPriority="68" w:unhideWhenUsed="0"/>
-    <w:lsdException w:name="Medium Grid 3 Accent 4" w:semiHidden="0" w:uiPriority="69" w:unhideWhenUsed="0"/>
-    <w:lsdException w:name="Dark List Accent 4" w:semiHidden="0" w:uiPriority="70" w:unhideWhenUsed="0"/>
-    <w:lsdException w:name="Colorful Shading Accent 4" w:semiHidden="0" w:uiPriority="71" w:unhideWhenUsed="0"/>
-    <w:lsdException w:name="Colorful List Accent 4" w:semiHidden="0" w:uiPriority="72" w:unhideWhenUsed="0"/>
-    <w:lsdException w:name="Colorful Grid Accent 4" w:semiHidden="0" w:uiPriority="73" w:unhideWhenUsed="0"/>
-    <w:lsdException w:name="Light Shading Accent 5" w:semiHidden="0" w:uiPriority="60" w:unhideWhenUsed="0"/>
-    <w:lsdException w:name="Light List Accent 5" w:semiHidden="0" w:uiPriority="61" w:unhideWhenUsed="0"/>
-    <w:lsdException w:name="Light Grid Accent 5" w:semiHidden="0" w:uiPriority="62" w:unhideWhenUsed="0"/>
-    <w:lsdException w:name="Medium Shading 1 Accent 5" w:semiHidden="0" w:uiPriority="63" w:unhideWhenUsed="0"/>
-    <w:lsdException w:name="Medium Shading 2 Accent 5" w:semiHidden="0" w:uiPriority="64" w:unhideWhenUsed="0"/>
-    <w:lsdException w:name="Medium List 1 Accent 5" w:semiHidden="0" w:uiPriority="65" w:unhideWhenUsed="0"/>
-    <w:lsdException w:name="Medium List 2 Accent 5" w:semiHidden="0" w:uiPriority="66" w:unhideWhenUsed="0"/>
-    <w:lsdException w:name="Medium Grid 1 Accent 5" w:semiHidden="0" w:uiPriority="67" w:unhideWhenUsed="0"/>
-    <w:lsdException w:name="Medium Grid 2 Accent 5" w:semiHidden="0" w:uiPriority="68" w:unhideWhenUsed="0"/>
-    <w:lsdException w:name="Medium Grid 3 Accent 5" w:semiHidden="0" w:uiPriority="69" w:unhideWhenUsed="0"/>
-    <w:lsdException w:name="Dark List Accent 5" w:semiHidden="0" w:uiPriority="70" w:unhideWhenUsed="0"/>
-    <w:lsdException w:name="Colorful Shading Accent 5" w:semiHidden="0" w:uiPriority="71" w:unhideWhenUsed="0"/>
-    <w:lsdException w:name="Colorful List Accent 5" w:semiHidden="0" w:uiPriority="72" w:unhideWhenUsed="0"/>
-    <w:lsdException w:name="Colorful Grid Accent 5" w:semiHidden="0" w:uiPriority="73" w:unhideWhenUsed="0"/>
-    <w:lsdException w:name="Light Shading Accent 6" w:semiHidden="0" w:uiPriority="60" w:unhideWhenUsed="0"/>
-    <w:lsdException w:name="Light List Accent 6" w:semiHidden="0" w:uiPriority="61" w:unhideWhenUsed="0"/>
-    <w:lsdException w:name="Light Grid Accent 6" w:semiHidden="0" w:uiPriority="62" w:unhideWhenUsed="0"/>
-    <w:lsdException w:name="Medium Shading 1 Accent 6" w:semiHidden="0" w:uiPriority="63" w:unhideWhenUsed="0"/>
-    <w:lsdException w:name="Medium Shading 2 Accent 6" w:semiHidden="0" w:uiPriority="64" w:unhideWhenUsed="0"/>
-    <w:lsdException w:name="Medium List 1 Accent 6" w:semiHidden="0" w:uiPriority="65" w:unhideWhenUsed="0"/>
-    <w:lsdException w:name="Medium List 2 Accent 6" w:semiHidden="0" w:uiPriority="66" w:unhideWhenUsed="0"/>
-    <w:lsdException w:name="Medium Grid 1 Accent 6" w:semiHidden="0" w:uiPriority="67" w:unhideWhenUsed="0"/>
-    <w:lsdException w:name="Medium Grid 2 Accent 6" w:semiHidden="0" w:uiPriority="68" w:unhideWhenUsed="0"/>
-    <w:lsdException w:name="Medium Grid 3 Accent 6" w:semiHidden="0" w:uiPriority="69" w:unhideWhenUsed="0"/>
-    <w:lsdException w:name="Dark List Accent 6" w:semiHidden="0" w:uiPriority="70" w:unhideWhenUsed="0"/>
-    <w:lsdException w:name="Colorful Shading Accent 6" w:semiHidden="0" w:uiPriority="71" w:unhideWhenUsed="0"/>
-    <w:lsdException w:name="Colorful List Accent 6" w:semiHidden="0" w:uiPriority="72" w:unhideWhenUsed="0"/>
-    <w:lsdException w:name="Colorful Grid Accent 6" w:semiHidden="0" w:uiPriority="73" w:unhideWhenUsed="0"/>
-    <w:lsdException w:name="Subtle Emphasis" w:semiHidden="0" w:uiPriority="19" w:unhideWhenUsed="0" w:qFormat="1"/>
-    <w:lsdException w:name="Intense Emphasis" w:semiHidden="0" w:uiPriority="21" w:unhideWhenUsed="0" w:qFormat="1"/>
-    <w:lsdException w:name="Subtle Reference" w:semiHidden="0" w:uiPriority="31" w:unhideWhenUsed="0" w:qFormat="1"/>
-    <w:lsdException w:name="Intense Reference" w:semiHidden="0" w:uiPriority="32" w:unhideWhenUsed="0" w:qFormat="1"/>
-    <w:lsdException w:name="Book Title" w:semiHidden="0" w:uiPriority="33" w:unhideWhenUsed="0" w:qFormat="1"/>
-    <w:lsdException w:name="Bibliography" w:uiPriority="37"/>
-    <w:lsdException w:name="TOC Heading" w:uiPriority="39" w:qFormat="1"/>
+  <w:latentStyles w:defLockedState="0" w:defUIPriority="99" w:defSemiHidden="0" w:defUnhideWhenUsed="0" w:defQFormat="0" w:count="376">
+    <w:lsdException w:name="Normal" w:uiPriority="0" w:qFormat="1"/>
+    <w:lsdException w:name="heading 1" w:uiPriority="9" w:qFormat="1"/>
+    <w:lsdException w:name="heading 2" w:semiHidden="1" w:uiPriority="9" w:unhideWhenUsed="1" w:qFormat="1"/>
+    <w:lsdException w:name="heading 3" w:semiHidden="1" w:uiPriority="9" w:unhideWhenUsed="1" w:qFormat="1"/>
+    <w:lsdException w:name="heading 4" w:semiHidden="1" w:uiPriority="9" w:unhideWhenUsed="1" w:qFormat="1"/>
+    <w:lsdException w:name="heading 5" w:semiHidden="1" w:uiPriority="9" w:unhideWhenUsed="1" w:qFormat="1"/>
+    <w:lsdException w:name="heading 6" w:semiHidden="1" w:uiPriority="9" w:unhideWhenUsed="1" w:qFormat="1"/>
+    <w:lsdException w:name="heading 7" w:semiHidden="1" w:uiPriority="9" w:unhideWhenUsed="1" w:qFormat="1"/>
+    <w:lsdException w:name="heading 8" w:semiHidden="1" w:uiPriority="9" w:unhideWhenUsed="1" w:qFormat="1"/>
+    <w:lsdException w:name="heading 9" w:semiHidden="1" w:uiPriority="9" w:unhideWhenUsed="1" w:qFormat="1"/>
+    <w:lsdException w:name="index 1" w:semiHidden="1" w:unhideWhenUsed="1"/>
+    <w:lsdException w:name="index 2" w:semiHidden="1" w:unhideWhenUsed="1"/>
+    <w:lsdException w:name="index 3" w:semiHidden="1" w:unhideWhenUsed="1"/>
+    <w:lsdException w:name="index 4" w:semiHidden="1" w:unhideWhenUsed="1"/>
+    <w:lsdException w:name="index 5" w:semiHidden="1" w:unhideWhenUsed="1"/>
+    <w:lsdException w:name="index 6" w:semiHidden="1" w:unhideWhenUsed="1"/>
+    <w:lsdException w:name="index 7" w:semiHidden="1" w:unhideWhenUsed="1"/>
+    <w:lsdException w:name="index 8" w:semiHidden="1" w:unhideWhenUsed="1"/>
+    <w:lsdException w:name="index 9" w:semiHidden="1" w:unhideWhenUsed="1"/>
+    <w:lsdException w:name="toc 1" w:semiHidden="1" w:uiPriority="39" w:unhideWhenUsed="1"/>
+    <w:lsdException w:name="toc 2" w:semiHidden="1" w:uiPriority="39" w:unhideWhenUsed="1"/>
+    <w:lsdException w:name="toc 3" w:semiHidden="1" w:uiPriority="39" w:unhideWhenUsed="1"/>
+    <w:lsdException w:name="toc 4" w:semiHidden="1" w:uiPriority="39" w:unhideWhenUsed="1"/>
+    <w:lsdException w:name="toc 5" w:semiHidden="1" w:uiPriority="39" w:unhideWhenUsed="1"/>
+    <w:lsdException w:name="toc 6" w:semiHidden="1" w:uiPriority="39" w:unhideWhenUsed="1"/>
+    <w:lsdException w:name="toc 7" w:semiHidden="1" w:uiPriority="39" w:unhideWhenUsed="1"/>
+    <w:lsdException w:name="toc 8" w:semiHidden="1" w:uiPriority="39" w:unhideWhenUsed="1"/>
+    <w:lsdException w:name="toc 9" w:semiHidden="1" w:uiPriority="39" w:unhideWhenUsed="1"/>
+    <w:lsdException w:name="Normal Indent" w:semiHidden="1" w:unhideWhenUsed="1"/>
+    <w:lsdException w:name="footnote text" w:semiHidden="1" w:unhideWhenUsed="1"/>
+    <w:lsdException w:name="annotation text" w:semiHidden="1" w:unhideWhenUsed="1"/>
+    <w:lsdException w:name="header" w:semiHidden="1" w:unhideWhenUsed="1"/>
+    <w:lsdException w:name="footer" w:semiHidden="1" w:unhideWhenUsed="1"/>
+    <w:lsdException w:name="index heading" w:semiHidden="1" w:unhideWhenUsed="1"/>
+    <w:lsdException w:name="caption" w:semiHidden="1" w:uiPriority="35" w:unhideWhenUsed="1" w:qFormat="1"/>
+    <w:lsdException w:name="table of figures" w:semiHidden="1" w:unhideWhenUsed="1"/>
+    <w:lsdException w:name="envelope address" w:semiHidden="1" w:unhideWhenUsed="1"/>
+    <w:lsdException w:name="envelope return" w:semiHidden="1" w:unhideWhenUsed="1"/>
+    <w:lsdException w:name="footnote reference" w:semiHidden="1" w:unhideWhenUsed="1"/>
+    <w:lsdException w:name="annotation reference" w:semiHidden="1" w:unhideWhenUsed="1"/>
+    <w:lsdException w:name="line number" w:semiHidden="1" w:unhideWhenUsed="1"/>
+    <w:lsdException w:name="page number" w:semiHidden="1" w:unhideWhenUsed="1"/>
+    <w:lsdException w:name="endnote reference" w:semiHidden="1" w:unhideWhenUsed="1"/>
+    <w:lsdException w:name="endnote text" w:semiHidden="1" w:unhideWhenUsed="1"/>
+    <w:lsdException w:name="table of authorities" w:semiHidden="1" w:unhideWhenUsed="1"/>
+    <w:lsdException w:name="macro" w:semiHidden="1" w:unhideWhenUsed="1"/>
+    <w:lsdException w:name="toa heading" w:semiHidden="1" w:unhideWhenUsed="1"/>
+    <w:lsdException w:name="List" w:semiHidden="1" w:unhideWhenUsed="1"/>
+    <w:lsdException w:name="List Bullet" w:semiHidden="1" w:unhideWhenUsed="1"/>
+    <w:lsdException w:name="List Number" w:semiHidden="1" w:unhideWhenUsed="1"/>
+    <w:lsdException w:name="List 2" w:semiHidden="1" w:unhideWhenUsed="1"/>
+    <w:lsdException w:name="List 3" w:semiHidden="1" w:unhideWhenUsed="1"/>
+    <w:lsdException w:name="List 4" w:semiHidden="1" w:unhideWhenUsed="1"/>
+    <w:lsdException w:name="List 5" w:semiHidden="1" w:unhideWhenUsed="1"/>
+    <w:lsdException w:name="List Bullet 2" w:semiHidden="1" w:unhideWhenUsed="1"/>
+    <w:lsdException w:name="List Bullet 3" w:semiHidden="1" w:unhideWhenUsed="1"/>
+    <w:lsdException w:name="List Bullet 4" w:semiHidden="1" w:unhideWhenUsed="1"/>
+    <w:lsdException w:name="List Bullet 5" w:semiHidden="1" w:unhideWhenUsed="1"/>
+    <w:lsdException w:name="List Number 2" w:semiHidden="1" w:unhideWhenUsed="1"/>
+    <w:lsdException w:name="List Number 3" w:semiHidden="1" w:unhideWhenUsed="1"/>
+    <w:lsdException w:name="List Number 4" w:semiHidden="1" w:unhideWhenUsed="1"/>
+    <w:lsdException w:name="List Number 5" w:semiHidden="1" w:unhideWhenUsed="1"/>
+    <w:lsdException w:name="Title" w:uiPriority="10" w:qFormat="1"/>
+    <w:lsdException w:name="Closing" w:semiHidden="1" w:unhideWhenUsed="1"/>
+    <w:lsdException w:name="Signature" w:semiHidden="1" w:unhideWhenUsed="1"/>
+    <w:lsdException w:name="Default Paragraph Font" w:semiHidden="1" w:uiPriority="1" w:unhideWhenUsed="1"/>
+    <w:lsdException w:name="Body Text" w:semiHidden="1" w:unhideWhenUsed="1"/>
+    <w:lsdException w:name="Body Text Indent" w:semiHidden="1" w:unhideWhenUsed="1"/>
+    <w:lsdException w:name="List Continue" w:semiHidden="1" w:unhideWhenUsed="1"/>
+    <w:lsdException w:name="List Continue 2" w:semiHidden="1" w:unhideWhenUsed="1"/>
+    <w:lsdException w:name="List Continue 3" w:semiHidden="1" w:unhideWhenUsed="1"/>
+    <w:lsdException w:name="List Continue 4" w:semiHidden="1" w:unhideWhenUsed="1"/>
+    <w:lsdException w:name="List Continue 5" w:semiHidden="1" w:unhideWhenUsed="1"/>
+    <w:lsdException w:name="Message Header" w:semiHidden="1" w:unhideWhenUsed="1"/>
+    <w:lsdException w:name="Subtitle" w:uiPriority="11" w:qFormat="1"/>
+    <w:lsdException w:name="Salutation" w:semiHidden="1" w:unhideWhenUsed="1"/>
+    <w:lsdException w:name="Date" w:semiHidden="1" w:unhideWhenUsed="1"/>
+    <w:lsdException w:name="Body Text First Indent" w:semiHidden="1" w:unhideWhenUsed="1"/>
+    <w:lsdException w:name="Body Text First Indent 2" w:semiHidden="1" w:unhideWhenUsed="1"/>
+    <w:lsdException w:name="Note Heading" w:semiHidden="1" w:unhideWhenUsed="1"/>
+    <w:lsdException w:name="Body Text 2" w:semiHidden="1" w:unhideWhenUsed="1"/>
+    <w:lsdException w:name="Body Text 3" w:semiHidden="1" w:unhideWhenUsed="1"/>
+    <w:lsdException w:name="Body Text Indent 2" w:semiHidden="1" w:unhideWhenUsed="1"/>
+    <w:lsdException w:name="Body Text Indent 3" w:semiHidden="1" w:unhideWhenUsed="1"/>
+    <w:lsdException w:name="Block Text" w:semiHidden="1" w:unhideWhenUsed="1"/>
+    <w:lsdException w:name="Hyperlink" w:semiHidden="1" w:unhideWhenUsed="1"/>
+    <w:lsdException w:name="FollowedHyperlink" w:semiHidden="1" w:unhideWhenUsed="1"/>
+    <w:lsdException w:name="Strong" w:uiPriority="22" w:qFormat="1"/>
+    <w:lsdException w:name="Emphasis" w:uiPriority="20" w:qFormat="1"/>
+    <w:lsdException w:name="Document Map" w:semiHidden="1" w:unhideWhenUsed="1"/>
+    <w:lsdException w:name="Plain Text" w:semiHidden="1" w:unhideWhenUsed="1"/>
+    <w:lsdException w:name="E-mail Signature" w:semiHidden="1" w:unhideWhenUsed="1"/>
+    <w:lsdException w:name="HTML Top of Form" w:semiHidden="1" w:unhideWhenUsed="1"/>
+    <w:lsdException w:name="HTML Bottom of Form" w:semiHidden="1" w:unhideWhenUsed="1"/>
+    <w:lsdException w:name="Normal (Web)" w:semiHidden="1" w:unhideWhenUsed="1"/>
+    <w:lsdException w:name="HTML Acronym" w:semiHidden="1" w:unhideWhenUsed="1"/>
+    <w:lsdException w:name="HTML Address" w:semiHidden="1" w:unhideWhenUsed="1"/>
+    <w:lsdException w:name="HTML Cite" w:semiHidden="1" w:unhideWhenUsed="1"/>
+    <w:lsdException w:name="HTML Code" w:semiHidden="1" w:unhideWhenUsed="1"/>
+    <w:lsdException w:name="HTML Definition" w:semiHidden="1" w:unhideWhenUsed="1"/>
+    <w:lsdException w:name="HTML Keyboard" w:semiHidden="1" w:unhideWhenUsed="1"/>
+    <w:lsdException w:name="HTML Preformatted" w:semiHidden="1" w:unhideWhenUsed="1"/>
+    <w:lsdException w:name="HTML Sample" w:semiHidden="1" w:unhideWhenUsed="1"/>
+    <w:lsdException w:name="HTML Typewriter" w:semiHidden="1" w:unhideWhenUsed="1"/>
+    <w:lsdException w:name="HTML Variable" w:semiHidden="1" w:unhideWhenUsed="1"/>
+    <w:lsdException w:name="Normal Table" w:semiHidden="1" w:unhideWhenUsed="1"/>
+    <w:lsdException w:name="annotation subject" w:semiHidden="1" w:unhideWhenUsed="1"/>
+    <w:lsdException w:name="No List" w:semiHidden="1" w:unhideWhenUsed="1"/>
+    <w:lsdException w:name="Outline List 1" w:semiHidden="1" w:unhideWhenUsed="1"/>
+    <w:lsdException w:name="Outline List 2" w:semiHidden="1" w:unhideWhenUsed="1"/>
+    <w:lsdException w:name="Outline List 3" w:semiHidden="1" w:unhideWhenUsed="1"/>
+    <w:lsdException w:name="Table Simple 1" w:semiHidden="1" w:unhideWhenUsed="1"/>
+    <w:lsdException w:name="Table Simple 2" w:semiHidden="1" w:unhideWhenUsed="1"/>
+    <w:lsdException w:name="Table Simple 3" w:semiHidden="1" w:unhideWhenUsed="1"/>
+    <w:lsdException w:name="Table Classic 1" w:semiHidden="1" w:unhideWhenUsed="1"/>
+    <w:lsdException w:name="Table Classic 2" w:semiHidden="1" w:unhideWhenUsed="1"/>
+    <w:lsdException w:name="Table Classic 3" w:semiHidden="1" w:unhideWhenUsed="1"/>
+    <w:lsdException w:name="Table Classic 4" w:semiHidden="1" w:unhideWhenUsed="1"/>
+    <w:lsdException w:name="Table Colorful 1" w:semiHidden="1" w:unhideWhenUsed="1"/>
+    <w:lsdException w:name="Table Colorful 2" w:semiHidden="1" w:unhideWhenUsed="1"/>
+    <w:lsdException w:name="Table Colorful 3" w:semiHidden="1" w:unhideWhenUsed="1"/>
+    <w:lsdException w:name="Table Columns 1" w:semiHidden="1" w:unhideWhenUsed="1"/>
+    <w:lsdException w:name="Table Columns 2" w:semiHidden="1" w:unhideWhenUsed="1"/>
+    <w:lsdException w:name="Table Columns 3" w:semiHidden="1" w:unhideWhenUsed="1"/>
+    <w:lsdException w:name="Table Columns 4" w:semiHidden="1" w:unhideWhenUsed="1"/>
+    <w:lsdException w:name="Table Columns 5" w:semiHidden="1" w:unhideWhenUsed="1"/>
+    <w:lsdException w:name="Table Grid 1" w:semiHidden="1" w:unhideWhenUsed="1"/>
+    <w:lsdException w:name="Table Grid 2" w:semiHidden="1" w:unhideWhenUsed="1"/>
+    <w:lsdException w:name="Table Grid 3" w:semiHidden="1" w:unhideWhenUsed="1"/>
+    <w:lsdException w:name="Table Grid 4" w:semiHidden="1" w:unhideWhenUsed="1"/>
+    <w:lsdException w:name="Table Grid 5" w:semiHidden="1" w:unhideWhenUsed="1"/>
+    <w:lsdException w:name="Table Grid 6" w:semiHidden="1" w:unhideWhenUsed="1"/>
+    <w:lsdException w:name="Table Grid 7" w:semiHidden="1" w:unhideWhenUsed="1"/>
+    <w:lsdException w:name="Table Grid 8" w:semiHidden="1" w:unhideWhenUsed="1"/>
+    <w:lsdException w:name="Table List 1" w:semiHidden="1" w:unhideWhenUsed="1"/>
+    <w:lsdException w:name="Table List 2" w:semiHidden="1" w:unhideWhenUsed="1"/>
+    <w:lsdException w:name="Table List 3" w:semiHidden="1" w:unhideWhenUsed="1"/>
+    <w:lsdException w:name="Table List 4" w:semiHidden="1" w:unhideWhenUsed="1"/>
+    <w:lsdException w:name="Table List 5" w:semiHidden="1" w:unhideWhenUsed="1"/>
+    <w:lsdException w:name="Table List 6" w:semiHidden="1" w:unhideWhenUsed="1"/>
+    <w:lsdException w:name="Table List 7" w:semiHidden="1" w:unhideWhenUsed="1"/>
+    <w:lsdException w:name="Table List 8" w:semiHidden="1" w:unhideWhenUsed="1"/>
+    <w:lsdException w:name="Table 3D effects 1" w:semiHidden="1" w:unhideWhenUsed="1"/>
+    <w:lsdException w:name="Table 3D effects 2" w:semiHidden="1" w:unhideWhenUsed="1"/>
+    <w:lsdException w:name="Table 3D effects 3" w:semiHidden="1" w:unhideWhenUsed="1"/>
+    <w:lsdException w:name="Table Contemporary" w:semiHidden="1" w:unhideWhenUsed="1"/>
+    <w:lsdException w:name="Table Elegant" w:semiHidden="1" w:unhideWhenUsed="1"/>
+    <w:lsdException w:name="Table Professional" w:semiHidden="1" w:unhideWhenUsed="1"/>
+    <w:lsdException w:name="Table Subtle 1" w:semiHidden="1" w:unhideWhenUsed="1"/>
+    <w:lsdException w:name="Table Subtle 2" w:semiHidden="1" w:unhideWhenUsed="1"/>
+    <w:lsdException w:name="Table Web 1" w:semiHidden="1" w:unhideWhenUsed="1"/>
+    <w:lsdException w:name="Table Web 2" w:semiHidden="1" w:unhideWhenUsed="1"/>
+    <w:lsdException w:name="Table Web 3" w:semiHidden="1" w:unhideWhenUsed="1"/>
+    <w:lsdException w:name="Balloon Text" w:semiHidden="1" w:unhideWhenUsed="1"/>
+    <w:lsdException w:name="Table Grid" w:semiHidden="1" w:uiPriority="59" w:unhideWhenUsed="1"/>
+    <w:lsdException w:name="Table Theme" w:semiHidden="1" w:unhideWhenUsed="1"/>
+    <w:lsdException w:name="Placeholder Text" w:semiHidden="1"/>
+    <w:lsdException w:name="No Spacing" w:uiPriority="1" w:qFormat="1"/>
+    <w:lsdException w:name="Light Shading" w:uiPriority="60"/>
+    <w:lsdException w:name="Light List" w:uiPriority="61"/>
+    <w:lsdException w:name="Light Grid" w:uiPriority="62"/>
+    <w:lsdException w:name="Medium Shading 1" w:uiPriority="63"/>
+    <w:lsdException w:name="Medium Shading 2" w:uiPriority="64"/>
+    <w:lsdException w:name="Medium List 1" w:uiPriority="65"/>
+    <w:lsdException w:name="Medium List 2" w:uiPriority="66"/>
+    <w:lsdException w:name="Medium Grid 1" w:uiPriority="67"/>
+    <w:lsdException w:name="Medium Grid 2" w:uiPriority="68"/>
+    <w:lsdException w:name="Medium Grid 3" w:uiPriority="69"/>
+    <w:lsdException w:name="Dark List" w:uiPriority="70"/>
+    <w:lsdException w:name="Colorful Shading" w:uiPriority="71"/>
+    <w:lsdException w:name="Colorful List" w:uiPriority="72"/>
+    <w:lsdException w:name="Colorful Grid" w:uiPriority="73"/>
+    <w:lsdException w:name="Light Shading Accent 1" w:uiPriority="60"/>
+    <w:lsdException w:name="Light List Accent 1" w:uiPriority="61"/>
+    <w:lsdException w:name="Light Grid Accent 1" w:uiPriority="62"/>
+    <w:lsdException w:name="Medium Shading 1 Accent 1" w:uiPriority="63"/>
+    <w:lsdException w:name="Medium Shading 2 Accent 1" w:uiPriority="64"/>
+    <w:lsdException w:name="Medium List 1 Accent 1" w:uiPriority="65"/>
+    <w:lsdException w:name="Revision" w:semiHidden="1"/>
+    <w:lsdException w:name="List Paragraph" w:uiPriority="34" w:qFormat="1"/>
+    <w:lsdException w:name="Quote" w:uiPriority="29" w:qFormat="1"/>
+    <w:lsdException w:name="Intense Quote" w:uiPriority="30" w:qFormat="1"/>
+    <w:lsdException w:name="Medium List 2 Accent 1" w:uiPriority="66"/>
+    <w:lsdException w:name="Medium Grid 1 Accent 1" w:uiPriority="67"/>
+    <w:lsdException w:name="Medium Grid 2 Accent 1" w:uiPriority="68"/>
+    <w:lsdException w:name="Medium Grid 3 Accent 1" w:uiPriority="69"/>
+    <w:lsdException w:name="Dark List Accent 1" w:uiPriority="70"/>
+    <w:lsdException w:name="Colorful Shading Accent 1" w:uiPriority="71"/>
+    <w:lsdException w:name="Colorful List Accent 1" w:uiPriority="72"/>
+    <w:lsdException w:name="Colorful Grid Accent 1" w:uiPriority="73"/>
+    <w:lsdException w:name="Light Shading Accent 2" w:uiPriority="60"/>
+    <w:lsdException w:name="Light List Accent 2" w:uiPriority="61"/>
+    <w:lsdException w:name="Light Grid Accent 2" w:uiPriority="62"/>
+    <w:lsdException w:name="Medium Shading 1 Accent 2" w:uiPriority="63"/>
+    <w:lsdException w:name="Medium Shading 2 Accent 2" w:uiPriority="64"/>
+    <w:lsdException w:name="Medium List 1 Accent 2" w:uiPriority="65"/>
+    <w:lsdException w:name="Medium List 2 Accent 2" w:uiPriority="66"/>
+    <w:lsdException w:name="Medium Grid 1 Accent 2" w:uiPriority="67"/>
+    <w:lsdException w:name="Medium Grid 2 Accent 2" w:uiPriority="68"/>
+    <w:lsdException w:name="Medium Grid 3 Accent 2" w:uiPriority="69"/>
+    <w:lsdException w:name="Dark List Accent 2" w:uiPriority="70"/>
+    <w:lsdException w:name="Colorful Shading Accent 2" w:uiPriority="71"/>
+    <w:lsdException w:name="Colorful List Accent 2" w:uiPriority="72"/>
+    <w:lsdException w:name="Colorful Grid Accent 2" w:uiPriority="73"/>
+    <w:lsdException w:name="Light Shading Accent 3" w:uiPriority="60"/>
+    <w:lsdException w:name="Light List Accent 3" w:uiPriority="61"/>
+    <w:lsdException w:name="Light Grid Accent 3" w:uiPriority="62"/>
+    <w:lsdException w:name="Medium Shading 1 Accent 3" w:uiPriority="63"/>
+    <w:lsdException w:name="Medium Shading 2 Accent 3" w:uiPriority="64"/>
+    <w:lsdException w:name="Medium List 1 Accent 3" w:uiPriority="65"/>
+    <w:lsdException w:name="Medium List 2 Accent 3" w:uiPriority="66"/>
+    <w:lsdException w:name="Medium Grid 1 Accent 3" w:uiPriority="67"/>
+    <w:lsdException w:name="Medium Grid 2 Accent 3" w:uiPriority="68"/>
+    <w:lsdException w:name="Medium Grid 3 Accent 3" w:uiPriority="69"/>
+    <w:lsdException w:name="Dark List Accent 3" w:uiPriority="70"/>
+    <w:lsdException w:name="Colorful Shading Accent 3" w:uiPriority="71"/>
+    <w:lsdException w:name="Colorful List Accent 3" w:uiPriority="72"/>
+    <w:lsdException w:name="Colorful Grid Accent 3" w:uiPriority="73"/>
+    <w:lsdException w:name="Light Shading Accent 4" w:uiPriority="60"/>
+    <w:lsdException w:name="Light List Accent 4" w:uiPriority="61"/>
+    <w:lsdException w:name="Light Grid Accent 4" w:uiPriority="62"/>
+    <w:lsdException w:name="Medium Shading 1 Accent 4" w:uiPriority="63"/>
+    <w:lsdException w:name="Medium Shading 2 Accent 4" w:uiPriority="64"/>
+    <w:lsdException w:name="Medium List 1 Accent 4" w:uiPriority="65"/>
+    <w:lsdException w:name="Medium List 2 Accent 4" w:uiPriority="66"/>
+    <w:lsdException w:name="Medium Grid 1 Accent 4" w:uiPriority="67"/>
+    <w:lsdException w:name="Medium Grid 2 Accent 4" w:uiPriority="68"/>
+    <w:lsdException w:name="Medium Grid 3 Accent 4" w:uiPriority="69"/>
+    <w:lsdException w:name="Dark List Accent 4" w:uiPriority="70"/>
+    <w:lsdException w:name="Colorful Shading Accent 4" w:uiPriority="71"/>
+    <w:lsdException w:name="Colorful List Accent 4" w:uiPriority="72"/>
+    <w:lsdException w:name="Colorful Grid Accent 4" w:uiPriority="73"/>
+    <w:lsdException w:name="Light Shading Accent 5" w:uiPriority="60"/>
+    <w:lsdException w:name="Light List Accent 5" w:uiPriority="61"/>
+    <w:lsdException w:name="Light Grid Accent 5" w:uiPriority="62"/>
+    <w:lsdException w:name="Medium Shading 1 Accent 5" w:uiPriority="63"/>
+    <w:lsdException w:name="Medium Shading 2 Accent 5" w:uiPriority="64"/>
+    <w:lsdException w:name="Medium List 1 Accent 5" w:uiPriority="65"/>
+    <w:lsdException w:name="Medium List 2 Accent 5" w:uiPriority="66"/>
+    <w:lsdException w:name="Medium Grid 1 Accent 5" w:uiPriority="67"/>
+    <w:lsdException w:name="Medium Grid 2 Accent 5" w:uiPriority="68"/>
+    <w:lsdException w:name="Medium Grid 3 Accent 5" w:uiPriority="69"/>
+    <w:lsdException w:name="Dark List Accent 5" w:uiPriority="70"/>
+    <w:lsdException w:name="Colorful Shading Accent 5" w:uiPriority="71"/>
+    <w:lsdException w:name="Colorful List Accent 5" w:uiPriority="72"/>
+    <w:lsdException w:name="Colorful Grid Accent 5" w:uiPriority="73"/>
+    <w:lsdException w:name="Light Shading Accent 6" w:uiPriority="60"/>
+    <w:lsdException w:name="Light List Accent 6" w:uiPriority="61"/>
+    <w:lsdException w:name="Light Grid Accent 6" w:uiPriority="62"/>
+    <w:lsdException w:name="Medium Shading 1 Accent 6" w:uiPriority="63"/>
+    <w:lsdException w:name="Medium Shading 2 Accent 6" w:uiPriority="64"/>
+    <w:lsdException w:name="Medium List 1 Accent 6" w:uiPriority="65"/>
+    <w:lsdException w:name="Medium List 2 Accent 6" w:uiPriority="66"/>
+    <w:lsdException w:name="Medium Grid 1 Accent 6" w:uiPriority="67"/>
+    <w:lsdException w:name="Medium Grid 2 Accent 6" w:uiPriority="68"/>
+    <w:lsdException w:name="Medium Grid 3 Accent 6" w:uiPriority="69"/>
+    <w:lsdException w:name="Dark List Accent 6" w:uiPriority="70"/>
+    <w:lsdException w:name="Colorful Shading Accent 6" w:uiPriority="71"/>
+    <w:lsdException w:name="Colorful List Accent 6" w:uiPriority="72"/>
+    <w:lsdException w:name="Colorful Grid Accent 6" w:uiPriority="73"/>
+    <w:lsdException w:name="Subtle Emphasis" w:uiPriority="19" w:qFormat="1"/>
+    <w:lsdException w:name="Intense Emphasis" w:uiPriority="21" w:qFormat="1"/>
+    <w:lsdException w:name="Subtle Reference" w:uiPriority="31" w:qFormat="1"/>
+    <w:lsdException w:name="Intense Reference" w:uiPriority="32" w:qFormat="1"/>
+    <w:lsdException w:name="Book Title" w:uiPriority="33" w:qFormat="1"/>
+    <w:lsdException w:name="Bibliography" w:semiHidden="1" w:uiPriority="37" w:unhideWhenUsed="1"/>
+    <w:lsdException w:name="TOC Heading" w:semiHidden="1" w:uiPriority="39" w:unhideWhenUsed="1" w:qFormat="1"/>
+    <w:lsdException w:name="Plain Table 1" w:uiPriority="41"/>
+    <w:lsdException w:name="Plain Table 2" w:uiPriority="42"/>
+    <w:lsdException w:name="Plain Table 3" w:uiPriority="43"/>
+    <w:lsdException w:name="Plain Table 4" w:uiPriority="44"/>
+    <w:lsdException w:name="Plain Table 5" w:uiPriority="45"/>
+    <w:lsdException w:name="Grid Table Light" w:uiPriority="40"/>
+    <w:lsdException w:name="Grid Table 1 Light" w:uiPriority="46"/>
+    <w:lsdException w:name="Grid Table 2" w:uiPriority="47"/>
+    <w:lsdException w:name="Grid Table 3" w:uiPriority="48"/>
+    <w:lsdException w:name="Grid Table 4" w:uiPriority="49"/>
+    <w:lsdException w:name="Grid Table 5 Dark" w:uiPriority="50"/>
+    <w:lsdException w:name="Grid Table 6 Colorful" w:uiPriority="51"/>
+    <w:lsdException w:name="Grid Table 7 Colorful" w:uiPriority="52"/>
+    <w:lsdException w:name="Grid Table 1 Light Accent 1" w:uiPriority="46"/>
+    <w:lsdException w:name="Grid Table 2 Accent 1" w:uiPriority="47"/>
+    <w:lsdException w:name="Grid Table 3 Accent 1" w:uiPriority="48"/>
+    <w:lsdException w:name="Grid Table 4 Accent 1" w:uiPriority="49"/>
+    <w:lsdException w:name="Grid Table 5 Dark Accent 1" w:uiPriority="50"/>
+    <w:lsdException w:name="Grid Table 6 Colorful Accent 1" w:uiPriority="51"/>
+    <w:lsdException w:name="Grid Table 7 Colorful Accent 1" w:uiPriority="52"/>
+    <w:lsdException w:name="Grid Table 1 Light Accent 2" w:uiPriority="46"/>
+    <w:lsdException w:name="Grid Table 2 Accent 2" w:uiPriority="47"/>
+    <w:lsdException w:name="Grid Table 3 Accent 2" w:uiPriority="48"/>
+    <w:lsdException w:name="Grid Table 4 Accent 2" w:uiPriority="49"/>
+    <w:lsdException w:name="Grid Table 5 Dark Accent 2" w:uiPriority="50"/>
+    <w:lsdException w:name="Grid Table 6 Colorful Accent 2" w:uiPriority="51"/>
+    <w:lsdException w:name="Grid Table 7 Colorful Accent 2" w:uiPriority="52"/>
+    <w:lsdException w:name="Grid Table 1 Light Accent 3" w:uiPriority="46"/>
+    <w:lsdException w:name="Grid Table 2 Accent 3" w:uiPriority="47"/>
+    <w:lsdException w:name="Grid Table 3 Accent 3" w:uiPriority="48"/>
+    <w:lsdException w:name="Grid Table 4 Accent 3" w:uiPriority="49"/>
+    <w:lsdException w:name="Grid Table 5 Dark Accent 3" w:uiPriority="50"/>
+    <w:lsdException w:name="Grid Table 6 Colorful Accent 3" w:uiPriority="51"/>
+    <w:lsdException w:name="Grid Table 7 Colorful Accent 3" w:uiPriority="52"/>
+    <w:lsdException w:name="Grid Table 1 Light Accent 4" w:uiPriority="46"/>
+    <w:lsdException w:name="Grid Table 2 Accent 4" w:uiPriority="47"/>
+    <w:lsdException w:name="Grid Table 3 Accent 4" w:uiPriority="48"/>
+    <w:lsdException w:name="Grid Table 4 Accent 4" w:uiPriority="49"/>
+    <w:lsdException w:name="Grid Table 5 Dark Accent 4" w:uiPriority="50"/>
+    <w:lsdException w:name="Grid Table 6 Colorful Accent 4" w:uiPriority="51"/>
+    <w:lsdException w:name="Grid Table 7 Colorful Accent 4" w:uiPriority="52"/>
+    <w:lsdException w:name="Grid Table 1 Light Accent 5" w:uiPriority="46"/>
+    <w:lsdException w:name="Grid Table 2 Accent 5" w:uiPriority="47"/>
+    <w:lsdException w:name="Grid Table 3 Accent 5" w:uiPriority="48"/>
+    <w:lsdException w:name="Grid Table 4 Accent 5" w:uiPriority="49"/>
+    <w:lsdException w:name="Grid Table 5 Dark Accent 5" w:uiPriority="50"/>
+    <w:lsdException w:name="Grid Table 6 Colorful Accent 5" w:uiPriority="51"/>
+    <w:lsdException w:name="Grid Table 7 Colorful Accent 5" w:uiPriority="52"/>
+    <w:lsdException w:name="Grid Table 1 Light Accent 6" w:uiPriority="46"/>
+    <w:lsdException w:name="Grid Table 2 Accent 6" w:uiPriority="47"/>
+    <w:lsdException w:name="Grid Table 3 Accent 6" w:uiPriority="48"/>
+    <w:lsdException w:name="Grid Table 4 Accent 6" w:uiPriority="49"/>
+    <w:lsdException w:name="Grid Table 5 Dark Accent 6" w:uiPriority="50"/>
+    <w:lsdException w:name="Grid Table 6 Colorful Accent 6" w:uiPriority="51"/>
+    <w:lsdException w:name="Grid Table 7 Colorful Accent 6" w:uiPriority="52"/>
+    <w:lsdException w:name="List Table 1 Light" w:uiPriority="46"/>
+    <w:lsdException w:name="List Table 2" w:uiPriority="47"/>
+    <w:lsdException w:name="List Table 3" w:uiPriority="48"/>
+    <w:lsdException w:name="List Table 4" w:uiPriority="49"/>
+    <w:lsdException w:name="List Table 5 Dark" w:uiPriority="50"/>
+    <w:lsdException w:name="List Table 6 Colorful" w:uiPriority="51"/>
+    <w:lsdException w:name="List Table 7 Colorful" w:uiPriority="52"/>
+    <w:lsdException w:name="List Table 1 Light Accent 1" w:uiPriority="46"/>
+    <w:lsdException w:name="List Table 2 Accent 1" w:uiPriority="47"/>
+    <w:lsdException w:name="List Table 3 Accent 1" w:uiPriority="48"/>
+    <w:lsdException w:name="List Table 4 Accent 1" w:uiPriority="49"/>
+    <w:lsdException w:name="List Table 5 Dark Accent 1" w:uiPriority="50"/>
+    <w:lsdException w:name="List Table 6 Colorful Accent 1" w:uiPriority="51"/>
+    <w:lsdException w:name="List Table 7 Colorful Accent 1" w:uiPriority="52"/>
+    <w:lsdException w:name="List Table 1 Light Accent 2" w:uiPriority="46"/>
+    <w:lsdException w:name="List Table 2 Accent 2" w:uiPriority="47"/>
+    <w:lsdException w:name="List Table 3 Accent 2" w:uiPriority="48"/>
+    <w:lsdException w:name="List Table 4 Accent 2" w:uiPriority="49"/>
+    <w:lsdException w:name="List Table 5 Dark Accent 2" w:uiPriority="50"/>
+    <w:lsdException w:name="List Table 6 Colorful Accent 2" w:uiPriority="51"/>
+    <w:lsdException w:name="List Table 7 Colorful Accent 2" w:uiPriority="52"/>
+    <w:lsdException w:name="List Table 1 Light Accent 3" w:uiPriority="46"/>
+    <w:lsdException w:name="List Table 2 Accent 3" w:uiPriority="47"/>
+    <w:lsdException w:name="List Table 3 Accent 3" w:uiPriority="48"/>
+    <w:lsdException w:name="List Table 4 Accent 3" w:uiPriority="49"/>
+    <w:lsdException w:name="List Table 5 Dark Accent 3" w:uiPriority="50"/>
+    <w:lsdException w:name="List Table 6 Colorful Accent 3" w:uiPriority="51"/>
+    <w:lsdException w:name="List Table 7 Colorful Accent 3" w:uiPriority="52"/>
+    <w:lsdException w:name="List Table 1 Light Accent 4" w:uiPriority="46"/>
+    <w:lsdException w:name="List Table 2 Accent 4" w:uiPriority="47"/>
+    <w:lsdException w:name="List Table 3 Accent 4" w:uiPriority="48"/>
+    <w:lsdException w:name="List Table 4 Accent 4" w:uiPriority="49"/>
+    <w:lsdException w:name="List Table 5 Dark Accent 4" w:uiPriority="50"/>
+    <w:lsdException w:name="List Table 6 Colorful Accent 4" w:uiPriority="51"/>
+    <w:lsdException w:name="List Table 7 Colorful Accent 4" w:uiPriority="52"/>
+    <w:lsdException w:name="List Table 1 Light Accent 5" w:uiPriority="46"/>
+    <w:lsdException w:name="List Table 2 Accent 5" w:uiPriority="47"/>
+    <w:lsdException w:name="List Table 3 Accent 5" w:uiPriority="48"/>
+    <w:lsdException w:name="List Table 4 Accent 5" w:uiPriority="49"/>
+    <w:lsdException w:name="List Table 5 Dark Accent 5" w:uiPriority="50"/>
+    <w:lsdException w:name="List Table 6 Colorful Accent 5" w:uiPriority="51"/>
+    <w:lsdException w:name="List Table 7 Colorful Accent 5" w:uiPriority="52"/>
+    <w:lsdException w:name="List Table 1 Light Accent 6" w:uiPriority="46"/>
+    <w:lsdException w:name="List Table 2 Accent 6" w:uiPriority="47"/>
+    <w:lsdException w:name="List Table 3 Accent 6" w:uiPriority="48"/>
+    <w:lsdException w:name="List Table 4 Accent 6" w:uiPriority="49"/>
+    <w:lsdException w:name="List Table 5 Dark Accent 6" w:uiPriority="50"/>
+    <w:lsdException w:name="List Table 6 Colorful Accent 6" w:uiPriority="51"/>
+    <w:lsdException w:name="List Table 7 Colorful Accent 6" w:uiPriority="52"/>
+    <w:lsdException w:name="Mention" w:semiHidden="1" w:unhideWhenUsed="1"/>
+    <w:lsdException w:name="Smart Hyperlink" w:semiHidden="1" w:unhideWhenUsed="1"/>
+    <w:lsdException w:name="Hashtag" w:semiHidden="1" w:unhideWhenUsed="1"/>
+    <w:lsdException w:name="Unresolved Mention" w:semiHidden="1" w:unhideWhenUsed="1"/>
+    <w:lsdException w:name="Smart Link" w:semiHidden="1" w:unhideWhenUsed="1"/>
   </w:latentStyles>
   <w:style w:type="paragraph" w:default="1" w:styleId="Normal">
     <w:name w:val="Normal"/>
@@ -941,13 +1352,13 @@
       <w:suppressAutoHyphens/>
     </w:pPr>
   </w:style>
-  <w:style w:type="character" w:default="1" w:styleId="DefaultParagraphFont">
+  <w:style w:type="character" w:default="1" w:styleId="Fuentedeprrafopredeter">
     <w:name w:val="Default Paragraph Font"/>
     <w:uiPriority w:val="1"/>
     <w:semiHidden/>
     <w:unhideWhenUsed/>
   </w:style>
-  <w:style w:type="table" w:default="1" w:styleId="TableNormal">
+  <w:style w:type="table" w:default="1" w:styleId="Tablanormal">
     <w:name w:val="Normal Table"/>
     <w:uiPriority w:val="99"/>
     <w:semiHidden/>
@@ -962,19 +1373,19 @@
       </w:tblCellMar>
     </w:tblPr>
   </w:style>
-  <w:style w:type="numbering" w:default="1" w:styleId="NoList">
+  <w:style w:type="numbering" w:default="1" w:styleId="Sinlista">
     <w:name w:val="No List"/>
     <w:uiPriority w:val="99"/>
     <w:semiHidden/>
     <w:unhideWhenUsed/>
   </w:style>
-  <w:style w:type="character" w:customStyle="1" w:styleId="Fuentedeprrafopredeter">
-    <w:name w:val="Fuente de párrafo predeter."/>
+  <w:style w:type="character" w:customStyle="1" w:styleId="Fuentedeprrafopredeter1">
+    <w:name w:val="Fuente de párrafo predeter.1"/>
   </w:style>
-  <w:style w:type="paragraph" w:styleId="BalloonText">
+  <w:style w:type="paragraph" w:styleId="Textodeglobo">
     <w:name w:val="Balloon Text"/>
     <w:basedOn w:val="Normal"/>
-    <w:link w:val="BalloonTextChar"/>
+    <w:link w:val="TextodegloboCar"/>
     <w:uiPriority w:val="99"/>
     <w:semiHidden/>
     <w:unhideWhenUsed/>
@@ -988,236 +1399,10 @@
       <w:szCs w:val="16"/>
     </w:rPr>
   </w:style>
-  <w:style w:type="character" w:customStyle="1" w:styleId="BalloonTextChar">
-    <w:name w:val="Balloon Text Char"/>
-    <w:basedOn w:val="DefaultParagraphFont"/>
-    <w:link w:val="BalloonText"/>
-    <w:uiPriority w:val="99"/>
-    <w:semiHidden/>
-    <w:rsid w:val="00A0611F"/>
-    <w:rPr>
-      <w:rFonts w:ascii="Tahoma" w:hAnsi="Tahoma" w:cs="Tahoma"/>
-      <w:sz w:val="16"/>
-      <w:szCs w:val="16"/>
-    </w:rPr>
-  </w:style>
-</w:styles>
-</file>
-
-<file path=word/stylesWithEffects.xml><?xml version="1.0" encoding="utf-8"?>
-<w:styles xmlns:wpc="http://schemas.microsoft.com/office/word/2010/wordprocessingCanvas" xmlns:mc="http://schemas.openxmlformats.org/markup-compatibility/2006" xmlns:o="urn:schemas-microsoft-com:office:office" xmlns:r="http://schemas.openxmlformats.org/officeDocument/2006/relationships" xmlns:m="http://schemas.openxmlformats.org/officeDocument/2006/math" xmlns:v="urn:schemas-microsoft-com:vml" xmlns:wp14="http://schemas.microsoft.com/office/word/2010/wordprocessingDrawing" xmlns:wp="http://schemas.openxmlformats.org/drawingml/2006/wordprocessingDrawing" xmlns:w10="urn:schemas-microsoft-com:office:word" xmlns:w="http://schemas.openxmlformats.org/wordprocessingml/2006/main" xmlns:w14="http://schemas.microsoft.com/office/word/2010/wordml" xmlns:wpg="http://schemas.microsoft.com/office/word/2010/wordprocessingGroup" xmlns:wpi="http://schemas.microsoft.com/office/word/2010/wordprocessingInk" xmlns:wne="http://schemas.microsoft.com/office/word/2006/wordml" xmlns:wps="http://schemas.microsoft.com/office/word/2010/wordprocessingShape" mc:Ignorable="w14 wp14">
-  <w:docDefaults>
-    <w:rPrDefault>
-      <w:rPr>
-        <w:rFonts w:ascii="Calibri" w:eastAsia="Calibri" w:hAnsi="Calibri" w:cs="Times New Roman"/>
-        <w:sz w:val="22"/>
-        <w:szCs w:val="22"/>
-        <w:lang w:val="es-ES" w:eastAsia="es-ES" w:bidi="ar-SA"/>
-      </w:rPr>
-    </w:rPrDefault>
-    <w:pPrDefault>
-      <w:pPr>
-        <w:autoSpaceDN w:val="0"/>
-        <w:spacing w:after="160" w:line="256" w:lineRule="auto"/>
-      </w:pPr>
-    </w:pPrDefault>
-  </w:docDefaults>
-  <w:latentStyles w:defLockedState="0" w:defUIPriority="99" w:defSemiHidden="1" w:defUnhideWhenUsed="1" w:defQFormat="0" w:count="267">
-    <w:lsdException w:name="Normal" w:semiHidden="0" w:uiPriority="0" w:unhideWhenUsed="0" w:qFormat="1"/>
-    <w:lsdException w:name="heading 1" w:semiHidden="0" w:uiPriority="9" w:unhideWhenUsed="0" w:qFormat="1"/>
-    <w:lsdException w:name="heading 2" w:uiPriority="9" w:qFormat="1"/>
-    <w:lsdException w:name="heading 3" w:uiPriority="9" w:qFormat="1"/>
-    <w:lsdException w:name="heading 4" w:uiPriority="9" w:qFormat="1"/>
-    <w:lsdException w:name="heading 5" w:uiPriority="9" w:qFormat="1"/>
-    <w:lsdException w:name="heading 6" w:uiPriority="9" w:qFormat="1"/>
-    <w:lsdException w:name="heading 7" w:uiPriority="9" w:qFormat="1"/>
-    <w:lsdException w:name="heading 8" w:uiPriority="9" w:qFormat="1"/>
-    <w:lsdException w:name="heading 9" w:uiPriority="9" w:qFormat="1"/>
-    <w:lsdException w:name="toc 1" w:uiPriority="39"/>
-    <w:lsdException w:name="toc 2" w:uiPriority="39"/>
-    <w:lsdException w:name="toc 3" w:uiPriority="39"/>
-    <w:lsdException w:name="toc 4" w:uiPriority="39"/>
-    <w:lsdException w:name="toc 5" w:uiPriority="39"/>
-    <w:lsdException w:name="toc 6" w:uiPriority="39"/>
-    <w:lsdException w:name="toc 7" w:uiPriority="39"/>
-    <w:lsdException w:name="toc 8" w:uiPriority="39"/>
-    <w:lsdException w:name="toc 9" w:uiPriority="39"/>
-    <w:lsdException w:name="caption" w:uiPriority="35" w:qFormat="1"/>
-    <w:lsdException w:name="Title" w:semiHidden="0" w:uiPriority="10" w:unhideWhenUsed="0" w:qFormat="1"/>
-    <w:lsdException w:name="Default Paragraph Font" w:uiPriority="1"/>
-    <w:lsdException w:name="Subtitle" w:semiHidden="0" w:uiPriority="11" w:unhideWhenUsed="0" w:qFormat="1"/>
-    <w:lsdException w:name="Strong" w:semiHidden="0" w:uiPriority="22" w:unhideWhenUsed="0" w:qFormat="1"/>
-    <w:lsdException w:name="Emphasis" w:semiHidden="0" w:uiPriority="20" w:unhideWhenUsed="0" w:qFormat="1"/>
-    <w:lsdException w:name="Table Grid" w:semiHidden="0" w:uiPriority="59" w:unhideWhenUsed="0"/>
-    <w:lsdException w:name="Placeholder Text" w:unhideWhenUsed="0"/>
-    <w:lsdException w:name="No Spacing" w:semiHidden="0" w:uiPriority="1" w:unhideWhenUsed="0" w:qFormat="1"/>
-    <w:lsdException w:name="Light Shading" w:semiHidden="0" w:uiPriority="60" w:unhideWhenUsed="0"/>
-    <w:lsdException w:name="Light List" w:semiHidden="0" w:uiPriority="61" w:unhideWhenUsed="0"/>
-    <w:lsdException w:name="Light Grid" w:semiHidden="0" w:uiPriority="62" w:unhideWhenUsed="0"/>
-    <w:lsdException w:name="Medium Shading 1" w:semiHidden="0" w:uiPriority="63" w:unhideWhenUsed="0"/>
-    <w:lsdException w:name="Medium Shading 2" w:semiHidden="0" w:uiPriority="64" w:unhideWhenUsed="0"/>
-    <w:lsdException w:name="Medium List 1" w:semiHidden="0" w:uiPriority="65" w:unhideWhenUsed="0"/>
-    <w:lsdException w:name="Medium List 2" w:semiHidden="0" w:uiPriority="66" w:unhideWhenUsed="0"/>
-    <w:lsdException w:name="Medium Grid 1" w:semiHidden="0" w:uiPriority="67" w:unhideWhenUsed="0"/>
-    <w:lsdException w:name="Medium Grid 2" w:semiHidden="0" w:uiPriority="68" w:unhideWhenUsed="0"/>
-    <w:lsdException w:name="Medium Grid 3" w:semiHidden="0" w:uiPriority="69" w:unhideWhenUsed="0"/>
-    <w:lsdException w:name="Dark List" w:semiHidden="0" w:uiPriority="70" w:unhideWhenUsed="0"/>
-    <w:lsdException w:name="Colorful Shading" w:semiHidden="0" w:uiPriority="71" w:unhideWhenUsed="0"/>
-    <w:lsdException w:name="Colorful List" w:semiHidden="0" w:uiPriority="72" w:unhideWhenUsed="0"/>
-    <w:lsdException w:name="Colorful Grid" w:semiHidden="0" w:uiPriority="73" w:unhideWhenUsed="0"/>
-    <w:lsdException w:name="Light Shading Accent 1" w:semiHidden="0" w:uiPriority="60" w:unhideWhenUsed="0"/>
-    <w:lsdException w:name="Light List Accent 1" w:semiHidden="0" w:uiPriority="61" w:unhideWhenUsed="0"/>
-    <w:lsdException w:name="Light Grid Accent 1" w:semiHidden="0" w:uiPriority="62" w:unhideWhenUsed="0"/>
-    <w:lsdException w:name="Medium Shading 1 Accent 1" w:semiHidden="0" w:uiPriority="63" w:unhideWhenUsed="0"/>
-    <w:lsdException w:name="Medium Shading 2 Accent 1" w:semiHidden="0" w:uiPriority="64" w:unhideWhenUsed="0"/>
-    <w:lsdException w:name="Medium List 1 Accent 1" w:semiHidden="0" w:uiPriority="65" w:unhideWhenUsed="0"/>
-    <w:lsdException w:name="Revision" w:unhideWhenUsed="0"/>
-    <w:lsdException w:name="List Paragraph" w:semiHidden="0" w:uiPriority="34" w:unhideWhenUsed="0" w:qFormat="1"/>
-    <w:lsdException w:name="Quote" w:semiHidden="0" w:uiPriority="29" w:unhideWhenUsed="0" w:qFormat="1"/>
-    <w:lsdException w:name="Intense Quote" w:semiHidden="0" w:uiPriority="30" w:unhideWhenUsed="0" w:qFormat="1"/>
-    <w:lsdException w:name="Medium List 2 Accent 1" w:semiHidden="0" w:uiPriority="66" w:unhideWhenUsed="0"/>
-    <w:lsdException w:name="Medium Grid 1 Accent 1" w:semiHidden="0" w:uiPriority="67" w:unhideWhenUsed="0"/>
-    <w:lsdException w:name="Medium Grid 2 Accent 1" w:semiHidden="0" w:uiPriority="68" w:unhideWhenUsed="0"/>
-    <w:lsdException w:name="Medium Grid 3 Accent 1" w:semiHidden="0" w:uiPriority="69" w:unhideWhenUsed="0"/>
-    <w:lsdException w:name="Dark List Accent 1" w:semiHidden="0" w:uiPriority="70" w:unhideWhenUsed="0"/>
-    <w:lsdException w:name="Colorful Shading Accent 1" w:semiHidden="0" w:uiPriority="71" w:unhideWhenUsed="0"/>
-    <w:lsdException w:name="Colorful List Accent 1" w:semiHidden="0" w:uiPriority="72" w:unhideWhenUsed="0"/>
-    <w:lsdException w:name="Colorful Grid Accent 1" w:semiHidden="0" w:uiPriority="73" w:unhideWhenUsed="0"/>
-    <w:lsdException w:name="Light Shading Accent 2" w:semiHidden="0" w:uiPriority="60" w:unhideWhenUsed="0"/>
-    <w:lsdException w:name="Light List Accent 2" w:semiHidden="0" w:uiPriority="61" w:unhideWhenUsed="0"/>
-    <w:lsdException w:name="Light Grid Accent 2" w:semiHidden="0" w:uiPriority="62" w:unhideWhenUsed="0"/>
-    <w:lsdException w:name="Medium Shading 1 Accent 2" w:semiHidden="0" w:uiPriority="63" w:unhideWhenUsed="0"/>
-    <w:lsdException w:name="Medium Shading 2 Accent 2" w:semiHidden="0" w:uiPriority="64" w:unhideWhenUsed="0"/>
-    <w:lsdException w:name="Medium List 1 Accent 2" w:semiHidden="0" w:uiPriority="65" w:unhideWhenUsed="0"/>
-    <w:lsdException w:name="Medium List 2 Accent 2" w:semiHidden="0" w:uiPriority="66" w:unhideWhenUsed="0"/>
-    <w:lsdException w:name="Medium Grid 1 Accent 2" w:semiHidden="0" w:uiPriority="67" w:unhideWhenUsed="0"/>
-    <w:lsdException w:name="Medium Grid 2 Accent 2" w:semiHidden="0" w:uiPriority="68" w:unhideWhenUsed="0"/>
-    <w:lsdException w:name="Medium Grid 3 Accent 2" w:semiHidden="0" w:uiPriority="69" w:unhideWhenUsed="0"/>
-    <w:lsdException w:name="Dark List Accent 2" w:semiHidden="0" w:uiPriority="70" w:unhideWhenUsed="0"/>
-    <w:lsdException w:name="Colorful Shading Accent 2" w:semiHidden="0" w:uiPriority="71" w:unhideWhenUsed="0"/>
-    <w:lsdException w:name="Colorful List Accent 2" w:semiHidden="0" w:uiPriority="72" w:unhideWhenUsed="0"/>
-    <w:lsdException w:name="Colorful Grid Accent 2" w:semiHidden="0" w:uiPriority="73" w:unhideWhenUsed="0"/>
-    <w:lsdException w:name="Light Shading Accent 3" w:semiHidden="0" w:uiPriority="60" w:unhideWhenUsed="0"/>
-    <w:lsdException w:name="Light List Accent 3" w:semiHidden="0" w:uiPriority="61" w:unhideWhenUsed="0"/>
-    <w:lsdException w:name="Light Grid Accent 3" w:semiHidden="0" w:uiPriority="62" w:unhideWhenUsed="0"/>
-    <w:lsdException w:name="Medium Shading 1 Accent 3" w:semiHidden="0" w:uiPriority="63" w:unhideWhenUsed="0"/>
-    <w:lsdException w:name="Medium Shading 2 Accent 3" w:semiHidden="0" w:uiPriority="64" w:unhideWhenUsed="0"/>
-    <w:lsdException w:name="Medium List 1 Accent 3" w:semiHidden="0" w:uiPriority="65" w:unhideWhenUsed="0"/>
-    <w:lsdException w:name="Medium List 2 Accent 3" w:semiHidden="0" w:uiPriority="66" w:unhideWhenUsed="0"/>
-    <w:lsdException w:name="Medium Grid 1 Accent 3" w:semiHidden="0" w:uiPriority="67" w:unhideWhenUsed="0"/>
-    <w:lsdException w:name="Medium Grid 2 Accent 3" w:semiHidden="0" w:uiPriority="68" w:unhideWhenUsed="0"/>
-    <w:lsdException w:name="Medium Grid 3 Accent 3" w:semiHidden="0" w:uiPriority="69" w:unhideWhenUsed="0"/>
-    <w:lsdException w:name="Dark List Accent 3" w:semiHidden="0" w:uiPriority="70" w:unhideWhenUsed="0"/>
-    <w:lsdException w:name="Colorful Shading Accent 3" w:semiHidden="0" w:uiPriority="71" w:unhideWhenUsed="0"/>
-    <w:lsdException w:name="Colorful List Accent 3" w:semiHidden="0" w:uiPriority="72" w:unhideWhenUsed="0"/>
-    <w:lsdException w:name="Colorful Grid Accent 3" w:semiHidden="0" w:uiPriority="73" w:unhideWhenUsed="0"/>
-    <w:lsdException w:name="Light Shading Accent 4" w:semiHidden="0" w:uiPriority="60" w:unhideWhenUsed="0"/>
-    <w:lsdException w:name="Light List Accent 4" w:semiHidden="0" w:uiPriority="61" w:unhideWhenUsed="0"/>
-    <w:lsdException w:name="Light Grid Accent 4" w:semiHidden="0" w:uiPriority="62" w:unhideWhenUsed="0"/>
-    <w:lsdException w:name="Medium Shading 1 Accent 4" w:semiHidden="0" w:uiPriority="63" w:unhideWhenUsed="0"/>
-    <w:lsdException w:name="Medium Shading 2 Accent 4" w:semiHidden="0" w:uiPriority="64" w:unhideWhenUsed="0"/>
-    <w:lsdException w:name="Medium List 1 Accent 4" w:semiHidden="0" w:uiPriority="65" w:unhideWhenUsed="0"/>
-    <w:lsdException w:name="Medium List 2 Accent 4" w:semiHidden="0" w:uiPriority="66" w:unhideWhenUsed="0"/>
-    <w:lsdException w:name="Medium Grid 1 Accent 4" w:semiHidden="0" w:uiPriority="67" w:unhideWhenUsed="0"/>
-    <w:lsdException w:name="Medium Grid 2 Accent 4" w:semiHidden="0" w:uiPriority="68" w:unhideWhenUsed="0"/>
-    <w:lsdException w:name="Medium Grid 3 Accent 4" w:semiHidden="0" w:uiPriority="69" w:unhideWhenUsed="0"/>
-    <w:lsdException w:name="Dark List Accent 4" w:semiHidden="0" w:uiPriority="70" w:unhideWhenUsed="0"/>
-    <w:lsdException w:name="Colorful Shading Accent 4" w:semiHidden="0" w:uiPriority="71" w:unhideWhenUsed="0"/>
-    <w:lsdException w:name="Colorful List Accent 4" w:semiHidden="0" w:uiPriority="72" w:unhideWhenUsed="0"/>
-    <w:lsdException w:name="Colorful Grid Accent 4" w:semiHidden="0" w:uiPriority="73" w:unhideWhenUsed="0"/>
-    <w:lsdException w:name="Light Shading Accent 5" w:semiHidden="0" w:uiPriority="60" w:unhideWhenUsed="0"/>
-    <w:lsdException w:name="Light List Accent 5" w:semiHidden="0" w:uiPriority="61" w:unhideWhenUsed="0"/>
-    <w:lsdException w:name="Light Grid Accent 5" w:semiHidden="0" w:uiPriority="62" w:unhideWhenUsed="0"/>
-    <w:lsdException w:name="Medium Shading 1 Accent 5" w:semiHidden="0" w:uiPriority="63" w:unhideWhenUsed="0"/>
-    <w:lsdException w:name="Medium Shading 2 Accent 5" w:semiHidden="0" w:uiPriority="64" w:unhideWhenUsed="0"/>
-    <w:lsdException w:name="Medium List 1 Accent 5" w:semiHidden="0" w:uiPriority="65" w:unhideWhenUsed="0"/>
-    <w:lsdException w:name="Medium List 2 Accent 5" w:semiHidden="0" w:uiPriority="66" w:unhideWhenUsed="0"/>
-    <w:lsdException w:name="Medium Grid 1 Accent 5" w:semiHidden="0" w:uiPriority="67" w:unhideWhenUsed="0"/>
-    <w:lsdException w:name="Medium Grid 2 Accent 5" w:semiHidden="0" w:uiPriority="68" w:unhideWhenUsed="0"/>
-    <w:lsdException w:name="Medium Grid 3 Accent 5" w:semiHidden="0" w:uiPriority="69" w:unhideWhenUsed="0"/>
-    <w:lsdException w:name="Dark List Accent 5" w:semiHidden="0" w:uiPriority="70" w:unhideWhenUsed="0"/>
-    <w:lsdException w:name="Colorful Shading Accent 5" w:semiHidden="0" w:uiPriority="71" w:unhideWhenUsed="0"/>
-    <w:lsdException w:name="Colorful List Accent 5" w:semiHidden="0" w:uiPriority="72" w:unhideWhenUsed="0"/>
-    <w:lsdException w:name="Colorful Grid Accent 5" w:semiHidden="0" w:uiPriority="73" w:unhideWhenUsed="0"/>
-    <w:lsdException w:name="Light Shading Accent 6" w:semiHidden="0" w:uiPriority="60" w:unhideWhenUsed="0"/>
-    <w:lsdException w:name="Light List Accent 6" w:semiHidden="0" w:uiPriority="61" w:unhideWhenUsed="0"/>
-    <w:lsdException w:name="Light Grid Accent 6" w:semiHidden="0" w:uiPriority="62" w:unhideWhenUsed="0"/>
-    <w:lsdException w:name="Medium Shading 1 Accent 6" w:semiHidden="0" w:uiPriority="63" w:unhideWhenUsed="0"/>
-    <w:lsdException w:name="Medium Shading 2 Accent 6" w:semiHidden="0" w:uiPriority="64" w:unhideWhenUsed="0"/>
-    <w:lsdException w:name="Medium List 1 Accent 6" w:semiHidden="0" w:uiPriority="65" w:unhideWhenUsed="0"/>
-    <w:lsdException w:name="Medium List 2 Accent 6" w:semiHidden="0" w:uiPriority="66" w:unhideWhenUsed="0"/>
-    <w:lsdException w:name="Medium Grid 1 Accent 6" w:semiHidden="0" w:uiPriority="67" w:unhideWhenUsed="0"/>
-    <w:lsdException w:name="Medium Grid 2 Accent 6" w:semiHidden="0" w:uiPriority="68" w:unhideWhenUsed="0"/>
-    <w:lsdException w:name="Medium Grid 3 Accent 6" w:semiHidden="0" w:uiPriority="69" w:unhideWhenUsed="0"/>
-    <w:lsdException w:name="Dark List Accent 6" w:semiHidden="0" w:uiPriority="70" w:unhideWhenUsed="0"/>
-    <w:lsdException w:name="Colorful Shading Accent 6" w:semiHidden="0" w:uiPriority="71" w:unhideWhenUsed="0"/>
-    <w:lsdException w:name="Colorful List Accent 6" w:semiHidden="0" w:uiPriority="72" w:unhideWhenUsed="0"/>
-    <w:lsdException w:name="Colorful Grid Accent 6" w:semiHidden="0" w:uiPriority="73" w:unhideWhenUsed="0"/>
-    <w:lsdException w:name="Subtle Emphasis" w:semiHidden="0" w:uiPriority="19" w:unhideWhenUsed="0" w:qFormat="1"/>
-    <w:lsdException w:name="Intense Emphasis" w:semiHidden="0" w:uiPriority="21" w:unhideWhenUsed="0" w:qFormat="1"/>
-    <w:lsdException w:name="Subtle Reference" w:semiHidden="0" w:uiPriority="31" w:unhideWhenUsed="0" w:qFormat="1"/>
-    <w:lsdException w:name="Intense Reference" w:semiHidden="0" w:uiPriority="32" w:unhideWhenUsed="0" w:qFormat="1"/>
-    <w:lsdException w:name="Book Title" w:semiHidden="0" w:uiPriority="33" w:unhideWhenUsed="0" w:qFormat="1"/>
-    <w:lsdException w:name="Bibliography" w:uiPriority="37"/>
-    <w:lsdException w:name="TOC Heading" w:uiPriority="39" w:qFormat="1"/>
-  </w:latentStyles>
-  <w:style w:type="paragraph" w:default="1" w:styleId="Normal">
-    <w:name w:val="Normal"/>
-    <w:pPr>
-      <w:suppressAutoHyphens/>
-    </w:pPr>
-  </w:style>
-  <w:style w:type="character" w:default="1" w:styleId="DefaultParagraphFont">
-    <w:name w:val="Default Paragraph Font"/>
-    <w:uiPriority w:val="1"/>
-    <w:semiHidden/>
-    <w:unhideWhenUsed/>
-  </w:style>
-  <w:style w:type="table" w:default="1" w:styleId="TableNormal">
-    <w:name w:val="Normal Table"/>
-    <w:uiPriority w:val="99"/>
-    <w:semiHidden/>
-    <w:unhideWhenUsed/>
-    <w:tblPr>
-      <w:tblInd w:w="0" w:type="dxa"/>
-      <w:tblCellMar>
-        <w:top w:w="0" w:type="dxa"/>
-        <w:left w:w="108" w:type="dxa"/>
-        <w:bottom w:w="0" w:type="dxa"/>
-        <w:right w:w="108" w:type="dxa"/>
-      </w:tblCellMar>
-    </w:tblPr>
-  </w:style>
-  <w:style w:type="numbering" w:default="1" w:styleId="NoList">
-    <w:name w:val="No List"/>
-    <w:uiPriority w:val="99"/>
-    <w:semiHidden/>
-    <w:unhideWhenUsed/>
-  </w:style>
-  <w:style w:type="character" w:customStyle="1" w:styleId="Fuentedeprrafopredeter">
-    <w:name w:val="Fuente de párrafo predeter."/>
-  </w:style>
-  <w:style w:type="paragraph" w:styleId="BalloonText">
-    <w:name w:val="Balloon Text"/>
-    <w:basedOn w:val="Normal"/>
-    <w:link w:val="BalloonTextChar"/>
-    <w:uiPriority w:val="99"/>
-    <w:semiHidden/>
-    <w:unhideWhenUsed/>
-    <w:rsid w:val="00A0611F"/>
-    <w:pPr>
-      <w:spacing w:after="0" w:line="240" w:lineRule="auto"/>
-    </w:pPr>
-    <w:rPr>
-      <w:rFonts w:ascii="Tahoma" w:hAnsi="Tahoma" w:cs="Tahoma"/>
-      <w:sz w:val="16"/>
-      <w:szCs w:val="16"/>
-    </w:rPr>
-  </w:style>
-  <w:style w:type="character" w:customStyle="1" w:styleId="BalloonTextChar">
-    <w:name w:val="Balloon Text Char"/>
-    <w:basedOn w:val="DefaultParagraphFont"/>
-    <w:link w:val="BalloonText"/>
+  <w:style w:type="character" w:customStyle="1" w:styleId="TextodegloboCar">
+    <w:name w:val="Texto de globo Car"/>
+    <w:basedOn w:val="Fuentedeprrafopredeter"/>
+    <w:link w:val="Textodeglobo"/>
     <w:uiPriority w:val="99"/>
     <w:semiHidden/>
     <w:rsid w:val="00A0611F"/>

</xml_diff>